<commit_message>
Them bang quan ly
</commit_message>
<xml_diff>
--- a/Nhóm 3 - CNTT-1501_KD.Nghia_LH.Anh_TK.Linh.docx
+++ b/Nhóm 3 - CNTT-1501_KD.Nghia_LH.Anh_TK.Linh.docx
@@ -13492,6 +13492,7 @@
       <w:r>
         <w:rPr>
           <w:bCs/>
+          <w:noProof/>
           <w:lang w:val="en-US"/>
         </w:rPr>
         <w:drawing>
@@ -19398,6 +19399,4444 @@
         <w:t>Mua sắm: Kiểm soát quy trình mua sắm thiết bị, phần mềm.</w:t>
       </w:r>
     </w:p>
+    <w:tbl>
+      <w:tblPr>
+        <w:tblStyle w:val="TableGrid"/>
+        <w:tblW w:w="0" w:type="auto"/>
+        <w:tblLook w:val="04A0" w:firstRow="1" w:lastRow="0" w:firstColumn="1" w:lastColumn="0" w:noHBand="0" w:noVBand="1"/>
+      </w:tblPr>
+      <w:tblGrid>
+        <w:gridCol w:w="1335"/>
+        <w:gridCol w:w="1335"/>
+        <w:gridCol w:w="1335"/>
+        <w:gridCol w:w="1335"/>
+        <w:gridCol w:w="1335"/>
+        <w:gridCol w:w="1336"/>
+        <w:gridCol w:w="1336"/>
+      </w:tblGrid>
+      <w:tr>
+        <w:tc>
+          <w:tcPr>
+            <w:tcW w:w="1335" w:type="dxa"/>
+            <w:vAlign w:val="center"/>
+          </w:tcPr>
+          <w:p>
+            <w:pPr>
+              <w:jc w:val="center"/>
+              <w:rPr>
+                <w:rFonts w:cs="Times New Roman"/>
+                <w:szCs w:val="26"/>
+                <w:lang w:val="vi-VN"/>
+              </w:rPr>
+            </w:pPr>
+            <w:r>
+              <w:rPr>
+                <w:rFonts w:cs="Times New Roman"/>
+                <w:szCs w:val="26"/>
+                <w:lang w:val="vi-VN"/>
+              </w:rPr>
+              <w:t>STT</w:t>
+            </w:r>
+          </w:p>
+        </w:tc>
+        <w:tc>
+          <w:tcPr>
+            <w:tcW w:w="1335" w:type="dxa"/>
+            <w:vAlign w:val="center"/>
+          </w:tcPr>
+          <w:p>
+            <w:pPr>
+              <w:jc w:val="center"/>
+              <w:rPr>
+                <w:rFonts w:cs="Times New Roman"/>
+                <w:szCs w:val="26"/>
+                <w:lang w:val="vi-VN"/>
+              </w:rPr>
+            </w:pPr>
+            <w:r>
+              <w:rPr>
+                <w:rFonts w:cs="Times New Roman"/>
+                <w:szCs w:val="26"/>
+                <w:lang w:val="vi-VN"/>
+              </w:rPr>
+              <w:t>Hạng mục</w:t>
+            </w:r>
+          </w:p>
+        </w:tc>
+        <w:tc>
+          <w:tcPr>
+            <w:tcW w:w="1335" w:type="dxa"/>
+            <w:vAlign w:val="center"/>
+          </w:tcPr>
+          <w:p>
+            <w:pPr>
+              <w:jc w:val="center"/>
+              <w:rPr>
+                <w:rFonts w:cs="Times New Roman"/>
+                <w:szCs w:val="26"/>
+                <w:lang w:val="vi-VN"/>
+              </w:rPr>
+            </w:pPr>
+            <w:r>
+              <w:rPr>
+                <w:rFonts w:cs="Times New Roman"/>
+                <w:szCs w:val="26"/>
+                <w:lang w:val="vi-VN"/>
+              </w:rPr>
+              <w:t>Kịch bản kiểm thử</w:t>
+            </w:r>
+          </w:p>
+        </w:tc>
+        <w:tc>
+          <w:tcPr>
+            <w:tcW w:w="1335" w:type="dxa"/>
+            <w:vAlign w:val="center"/>
+          </w:tcPr>
+          <w:p>
+            <w:pPr>
+              <w:jc w:val="center"/>
+              <w:rPr>
+                <w:rFonts w:cs="Times New Roman"/>
+                <w:szCs w:val="26"/>
+                <w:lang w:val="vi-VN"/>
+              </w:rPr>
+            </w:pPr>
+            <w:r>
+              <w:rPr>
+                <w:rFonts w:cs="Times New Roman"/>
+                <w:szCs w:val="26"/>
+                <w:lang w:val="vi-VN"/>
+              </w:rPr>
+              <w:t>Thực hiện kiểm thử</w:t>
+            </w:r>
+          </w:p>
+        </w:tc>
+        <w:tc>
+          <w:tcPr>
+            <w:tcW w:w="1335" w:type="dxa"/>
+            <w:vAlign w:val="center"/>
+          </w:tcPr>
+          <w:p>
+            <w:pPr>
+              <w:jc w:val="center"/>
+              <w:rPr>
+                <w:rFonts w:cs="Times New Roman"/>
+                <w:szCs w:val="26"/>
+                <w:lang w:val="vi-VN"/>
+              </w:rPr>
+            </w:pPr>
+            <w:r>
+              <w:rPr>
+                <w:rFonts w:cs="Times New Roman"/>
+                <w:szCs w:val="26"/>
+                <w:lang w:val="vi-VN"/>
+              </w:rPr>
+              <w:t>Số ngày</w:t>
+            </w:r>
+          </w:p>
+        </w:tc>
+        <w:tc>
+          <w:tcPr>
+            <w:tcW w:w="1336" w:type="dxa"/>
+            <w:vAlign w:val="center"/>
+          </w:tcPr>
+          <w:p>
+            <w:pPr>
+              <w:jc w:val="center"/>
+              <w:rPr>
+                <w:rFonts w:cs="Times New Roman"/>
+                <w:szCs w:val="26"/>
+                <w:lang w:val="vi-VN"/>
+              </w:rPr>
+            </w:pPr>
+            <w:r>
+              <w:rPr>
+                <w:rFonts w:cs="Times New Roman"/>
+                <w:szCs w:val="26"/>
+                <w:lang w:val="vi-VN"/>
+              </w:rPr>
+              <w:t>Tiến độ (%)</w:t>
+            </w:r>
+          </w:p>
+        </w:tc>
+        <w:tc>
+          <w:tcPr>
+            <w:tcW w:w="1336" w:type="dxa"/>
+            <w:vAlign w:val="center"/>
+          </w:tcPr>
+          <w:p>
+            <w:pPr>
+              <w:jc w:val="center"/>
+              <w:rPr>
+                <w:rFonts w:cs="Times New Roman"/>
+                <w:szCs w:val="26"/>
+                <w:lang w:val="vi-VN"/>
+              </w:rPr>
+            </w:pPr>
+            <w:r>
+              <w:rPr>
+                <w:rFonts w:cs="Times New Roman"/>
+                <w:szCs w:val="26"/>
+                <w:lang w:val="vi-VN"/>
+              </w:rPr>
+              <w:t>Người phụ trách</w:t>
+            </w:r>
+          </w:p>
+        </w:tc>
+      </w:tr>
+      <w:tr>
+        <w:tc>
+          <w:tcPr>
+            <w:tcW w:w="1335" w:type="dxa"/>
+            <w:vAlign w:val="center"/>
+          </w:tcPr>
+          <w:p>
+            <w:pPr>
+              <w:jc w:val="center"/>
+              <w:rPr>
+                <w:rFonts w:cs="Times New Roman"/>
+                <w:szCs w:val="26"/>
+                <w:lang w:val="vi-VN"/>
+              </w:rPr>
+            </w:pPr>
+            <w:r>
+              <w:rPr>
+                <w:rFonts w:cs="Times New Roman"/>
+                <w:szCs w:val="26"/>
+                <w:lang w:val="vi-VN"/>
+              </w:rPr>
+              <w:t>1</w:t>
+            </w:r>
+          </w:p>
+        </w:tc>
+        <w:tc>
+          <w:tcPr>
+            <w:tcW w:w="1335" w:type="dxa"/>
+            <w:vAlign w:val="center"/>
+          </w:tcPr>
+          <w:p>
+            <w:pPr>
+              <w:jc w:val="center"/>
+              <w:rPr>
+                <w:rFonts w:cs="Times New Roman"/>
+                <w:szCs w:val="26"/>
+                <w:lang w:val="vi-VN"/>
+              </w:rPr>
+            </w:pPr>
+            <w:r>
+              <w:rPr>
+                <w:rFonts w:cs="Times New Roman"/>
+                <w:szCs w:val="26"/>
+                <w:lang w:val="vi-VN"/>
+              </w:rPr>
+              <w:t>Đăng nhập</w:t>
+            </w:r>
+          </w:p>
+        </w:tc>
+        <w:tc>
+          <w:tcPr>
+            <w:tcW w:w="1335" w:type="dxa"/>
+            <w:vAlign w:val="center"/>
+          </w:tcPr>
+          <w:p>
+            <w:pPr>
+              <w:jc w:val="center"/>
+              <w:rPr>
+                <w:rFonts w:cs="Times New Roman"/>
+                <w:szCs w:val="26"/>
+                <w:lang w:val="vi-VN"/>
+              </w:rPr>
+            </w:pPr>
+            <w:r>
+              <w:rPr>
+                <w:rFonts w:cs="Times New Roman"/>
+                <w:szCs w:val="26"/>
+                <w:lang w:val="vi-VN"/>
+              </w:rPr>
+              <w:t>Viết kịch bản</w:t>
+            </w:r>
+          </w:p>
+        </w:tc>
+        <w:tc>
+          <w:tcPr>
+            <w:tcW w:w="1335" w:type="dxa"/>
+            <w:vAlign w:val="center"/>
+          </w:tcPr>
+          <w:p>
+            <w:pPr>
+              <w:jc w:val="center"/>
+              <w:rPr>
+                <w:rFonts w:cs="Times New Roman"/>
+                <w:szCs w:val="26"/>
+                <w:lang w:val="vi-VN"/>
+              </w:rPr>
+            </w:pPr>
+            <w:r>
+              <w:rPr>
+                <w:rFonts w:cs="Times New Roman"/>
+                <w:szCs w:val="26"/>
+                <w:lang w:val="vi-VN"/>
+              </w:rPr>
+              <w:t>Thực hiện</w:t>
+            </w:r>
+          </w:p>
+        </w:tc>
+        <w:tc>
+          <w:tcPr>
+            <w:tcW w:w="1335" w:type="dxa"/>
+            <w:vAlign w:val="center"/>
+          </w:tcPr>
+          <w:p>
+            <w:pPr>
+              <w:jc w:val="center"/>
+              <w:rPr>
+                <w:rFonts w:cs="Times New Roman"/>
+                <w:szCs w:val="26"/>
+                <w:lang w:val="vi-VN"/>
+              </w:rPr>
+            </w:pPr>
+            <w:r>
+              <w:rPr>
+                <w:rFonts w:cs="Times New Roman"/>
+                <w:szCs w:val="26"/>
+                <w:lang w:val="vi-VN"/>
+              </w:rPr>
+              <w:t>3</w:t>
+            </w:r>
+          </w:p>
+        </w:tc>
+        <w:tc>
+          <w:tcPr>
+            <w:tcW w:w="1336" w:type="dxa"/>
+            <w:vAlign w:val="center"/>
+          </w:tcPr>
+          <w:p>
+            <w:pPr>
+              <w:jc w:val="center"/>
+              <w:rPr>
+                <w:rFonts w:cs="Times New Roman"/>
+                <w:szCs w:val="26"/>
+                <w:lang w:val="vi-VN"/>
+              </w:rPr>
+            </w:pPr>
+            <w:r>
+              <w:rPr>
+                <w:rFonts w:cs="Times New Roman"/>
+                <w:szCs w:val="26"/>
+                <w:lang w:val="vi-VN"/>
+              </w:rPr>
+              <w:t>100%</w:t>
+            </w:r>
+          </w:p>
+        </w:tc>
+        <w:tc>
+          <w:tcPr>
+            <w:tcW w:w="1336" w:type="dxa"/>
+            <w:vAlign w:val="center"/>
+          </w:tcPr>
+          <w:p>
+            <w:pPr>
+              <w:jc w:val="center"/>
+              <w:rPr>
+                <w:rFonts w:cs="Times New Roman"/>
+                <w:szCs w:val="26"/>
+                <w:lang w:val="vi-VN"/>
+              </w:rPr>
+            </w:pPr>
+            <w:r>
+              <w:rPr>
+                <w:rFonts w:cs="Times New Roman"/>
+                <w:szCs w:val="26"/>
+                <w:lang w:val="vi-VN"/>
+              </w:rPr>
+              <w:t>Lê Hồng Anh</w:t>
+            </w:r>
+          </w:p>
+        </w:tc>
+      </w:tr>
+      <w:tr>
+        <w:tc>
+          <w:tcPr>
+            <w:tcW w:w="1335" w:type="dxa"/>
+            <w:vAlign w:val="center"/>
+          </w:tcPr>
+          <w:p>
+            <w:pPr>
+              <w:jc w:val="center"/>
+              <w:rPr>
+                <w:rFonts w:cs="Times New Roman"/>
+                <w:szCs w:val="26"/>
+                <w:lang w:val="vi-VN"/>
+              </w:rPr>
+            </w:pPr>
+            <w:r>
+              <w:rPr>
+                <w:rFonts w:cs="Times New Roman"/>
+                <w:szCs w:val="26"/>
+                <w:lang w:val="vi-VN"/>
+              </w:rPr>
+              <w:t>2</w:t>
+            </w:r>
+          </w:p>
+        </w:tc>
+        <w:tc>
+          <w:tcPr>
+            <w:tcW w:w="1335" w:type="dxa"/>
+            <w:vAlign w:val="center"/>
+          </w:tcPr>
+          <w:p>
+            <w:pPr>
+              <w:jc w:val="center"/>
+              <w:rPr>
+                <w:rFonts w:cs="Times New Roman"/>
+                <w:szCs w:val="26"/>
+                <w:lang w:val="vi-VN"/>
+              </w:rPr>
+            </w:pPr>
+            <w:r>
+              <w:rPr>
+                <w:rFonts w:cs="Times New Roman"/>
+                <w:szCs w:val="26"/>
+                <w:lang w:val="vi-VN"/>
+              </w:rPr>
+              <w:t>Đăng ký tài khoản</w:t>
+            </w:r>
+          </w:p>
+        </w:tc>
+        <w:tc>
+          <w:tcPr>
+            <w:tcW w:w="1335" w:type="dxa"/>
+            <w:vAlign w:val="center"/>
+          </w:tcPr>
+          <w:p>
+            <w:pPr>
+              <w:jc w:val="center"/>
+              <w:rPr>
+                <w:rFonts w:cs="Times New Roman"/>
+                <w:szCs w:val="26"/>
+                <w:lang w:val="vi-VN"/>
+              </w:rPr>
+            </w:pPr>
+            <w:r>
+              <w:rPr>
+                <w:rFonts w:cs="Times New Roman"/>
+                <w:szCs w:val="26"/>
+                <w:lang w:val="vi-VN"/>
+              </w:rPr>
+              <w:t>Viết kịch bản</w:t>
+            </w:r>
+          </w:p>
+        </w:tc>
+        <w:tc>
+          <w:tcPr>
+            <w:tcW w:w="1335" w:type="dxa"/>
+            <w:vAlign w:val="center"/>
+          </w:tcPr>
+          <w:p>
+            <w:pPr>
+              <w:jc w:val="center"/>
+              <w:rPr>
+                <w:rFonts w:cs="Times New Roman"/>
+                <w:szCs w:val="26"/>
+                <w:lang w:val="vi-VN"/>
+              </w:rPr>
+            </w:pPr>
+            <w:r>
+              <w:rPr>
+                <w:rFonts w:cs="Times New Roman"/>
+                <w:szCs w:val="26"/>
+                <w:lang w:val="vi-VN"/>
+              </w:rPr>
+              <w:t>Thực hiện</w:t>
+            </w:r>
+          </w:p>
+        </w:tc>
+        <w:tc>
+          <w:tcPr>
+            <w:tcW w:w="1335" w:type="dxa"/>
+            <w:vAlign w:val="center"/>
+          </w:tcPr>
+          <w:p>
+            <w:pPr>
+              <w:jc w:val="center"/>
+              <w:rPr>
+                <w:rFonts w:cs="Times New Roman"/>
+                <w:szCs w:val="26"/>
+                <w:lang w:val="vi-VN"/>
+              </w:rPr>
+            </w:pPr>
+            <w:r>
+              <w:rPr>
+                <w:rFonts w:cs="Times New Roman"/>
+                <w:szCs w:val="26"/>
+                <w:lang w:val="vi-VN"/>
+              </w:rPr>
+              <w:t>3</w:t>
+            </w:r>
+          </w:p>
+        </w:tc>
+        <w:tc>
+          <w:tcPr>
+            <w:tcW w:w="1336" w:type="dxa"/>
+            <w:vAlign w:val="center"/>
+          </w:tcPr>
+          <w:p>
+            <w:pPr>
+              <w:jc w:val="center"/>
+              <w:rPr>
+                <w:rFonts w:cs="Times New Roman"/>
+                <w:szCs w:val="26"/>
+                <w:lang w:val="vi-VN"/>
+              </w:rPr>
+            </w:pPr>
+            <w:r>
+              <w:rPr>
+                <w:rFonts w:cs="Times New Roman"/>
+                <w:szCs w:val="26"/>
+                <w:lang w:val="vi-VN"/>
+              </w:rPr>
+              <w:t>100%</w:t>
+            </w:r>
+          </w:p>
+        </w:tc>
+        <w:tc>
+          <w:tcPr>
+            <w:tcW w:w="1336" w:type="dxa"/>
+            <w:vAlign w:val="center"/>
+          </w:tcPr>
+          <w:p>
+            <w:pPr>
+              <w:jc w:val="center"/>
+              <w:rPr>
+                <w:rFonts w:cs="Times New Roman"/>
+                <w:szCs w:val="26"/>
+                <w:lang w:val="vi-VN"/>
+              </w:rPr>
+            </w:pPr>
+            <w:r>
+              <w:rPr>
+                <w:rFonts w:cs="Times New Roman"/>
+                <w:szCs w:val="26"/>
+                <w:lang w:val="vi-VN"/>
+              </w:rPr>
+              <w:t>Khoàng Đại Nghĩa</w:t>
+            </w:r>
+          </w:p>
+        </w:tc>
+      </w:tr>
+      <w:tr>
+        <w:tc>
+          <w:tcPr>
+            <w:tcW w:w="1335" w:type="dxa"/>
+            <w:vAlign w:val="center"/>
+          </w:tcPr>
+          <w:p>
+            <w:pPr>
+              <w:jc w:val="center"/>
+              <w:rPr>
+                <w:rFonts w:cs="Times New Roman"/>
+                <w:szCs w:val="26"/>
+                <w:lang w:val="vi-VN"/>
+              </w:rPr>
+            </w:pPr>
+            <w:r>
+              <w:rPr>
+                <w:rFonts w:cs="Times New Roman"/>
+                <w:szCs w:val="26"/>
+                <w:lang w:val="vi-VN"/>
+              </w:rPr>
+              <w:lastRenderedPageBreak/>
+              <w:t>3</w:t>
+            </w:r>
+          </w:p>
+        </w:tc>
+        <w:tc>
+          <w:tcPr>
+            <w:tcW w:w="1335" w:type="dxa"/>
+            <w:vAlign w:val="center"/>
+          </w:tcPr>
+          <w:p>
+            <w:pPr>
+              <w:jc w:val="center"/>
+              <w:rPr>
+                <w:rFonts w:cs="Times New Roman"/>
+                <w:szCs w:val="26"/>
+                <w:lang w:val="vi-VN"/>
+              </w:rPr>
+            </w:pPr>
+            <w:r>
+              <w:rPr>
+                <w:rFonts w:cs="Times New Roman"/>
+                <w:szCs w:val="26"/>
+                <w:lang w:val="vi-VN"/>
+              </w:rPr>
+              <w:t>Quên mật khẩu</w:t>
+            </w:r>
+          </w:p>
+        </w:tc>
+        <w:tc>
+          <w:tcPr>
+            <w:tcW w:w="1335" w:type="dxa"/>
+            <w:vAlign w:val="center"/>
+          </w:tcPr>
+          <w:p>
+            <w:pPr>
+              <w:jc w:val="center"/>
+              <w:rPr>
+                <w:rFonts w:cs="Times New Roman"/>
+                <w:szCs w:val="26"/>
+                <w:lang w:val="vi-VN"/>
+              </w:rPr>
+            </w:pPr>
+            <w:r>
+              <w:rPr>
+                <w:rFonts w:cs="Times New Roman"/>
+                <w:szCs w:val="26"/>
+                <w:lang w:val="vi-VN"/>
+              </w:rPr>
+              <w:t>Viết kịch bản</w:t>
+            </w:r>
+          </w:p>
+        </w:tc>
+        <w:tc>
+          <w:tcPr>
+            <w:tcW w:w="1335" w:type="dxa"/>
+            <w:vAlign w:val="center"/>
+          </w:tcPr>
+          <w:p>
+            <w:pPr>
+              <w:jc w:val="center"/>
+              <w:rPr>
+                <w:rFonts w:cs="Times New Roman"/>
+                <w:szCs w:val="26"/>
+                <w:lang w:val="vi-VN"/>
+              </w:rPr>
+            </w:pPr>
+            <w:r>
+              <w:rPr>
+                <w:rFonts w:cs="Times New Roman"/>
+                <w:szCs w:val="26"/>
+                <w:lang w:val="vi-VN"/>
+              </w:rPr>
+              <w:t>Thực hiện</w:t>
+            </w:r>
+          </w:p>
+        </w:tc>
+        <w:tc>
+          <w:tcPr>
+            <w:tcW w:w="1335" w:type="dxa"/>
+            <w:vAlign w:val="center"/>
+          </w:tcPr>
+          <w:p>
+            <w:pPr>
+              <w:jc w:val="center"/>
+              <w:rPr>
+                <w:rFonts w:cs="Times New Roman"/>
+                <w:szCs w:val="26"/>
+                <w:lang w:val="vi-VN"/>
+              </w:rPr>
+            </w:pPr>
+            <w:r>
+              <w:rPr>
+                <w:rFonts w:cs="Times New Roman"/>
+                <w:szCs w:val="26"/>
+                <w:lang w:val="vi-VN"/>
+              </w:rPr>
+              <w:t>2</w:t>
+            </w:r>
+          </w:p>
+        </w:tc>
+        <w:tc>
+          <w:tcPr>
+            <w:tcW w:w="1336" w:type="dxa"/>
+            <w:vAlign w:val="center"/>
+          </w:tcPr>
+          <w:p>
+            <w:pPr>
+              <w:jc w:val="center"/>
+              <w:rPr>
+                <w:rFonts w:cs="Times New Roman"/>
+                <w:szCs w:val="26"/>
+                <w:lang w:val="vi-VN"/>
+              </w:rPr>
+            </w:pPr>
+            <w:r>
+              <w:rPr>
+                <w:rFonts w:cs="Times New Roman"/>
+                <w:szCs w:val="26"/>
+                <w:lang w:val="vi-VN"/>
+              </w:rPr>
+              <w:t>80%</w:t>
+            </w:r>
+          </w:p>
+        </w:tc>
+        <w:tc>
+          <w:tcPr>
+            <w:tcW w:w="1336" w:type="dxa"/>
+            <w:vAlign w:val="center"/>
+          </w:tcPr>
+          <w:p>
+            <w:pPr>
+              <w:jc w:val="center"/>
+              <w:rPr>
+                <w:rFonts w:cs="Times New Roman"/>
+                <w:szCs w:val="26"/>
+                <w:lang w:val="vi-VN"/>
+              </w:rPr>
+            </w:pPr>
+            <w:r>
+              <w:rPr>
+                <w:rFonts w:cs="Times New Roman"/>
+                <w:szCs w:val="26"/>
+                <w:lang w:val="vi-VN"/>
+              </w:rPr>
+              <w:t>Trần Khánh Linh</w:t>
+            </w:r>
+          </w:p>
+        </w:tc>
+      </w:tr>
+      <w:tr>
+        <w:tc>
+          <w:tcPr>
+            <w:tcW w:w="1335" w:type="dxa"/>
+            <w:vAlign w:val="center"/>
+          </w:tcPr>
+          <w:p>
+            <w:pPr>
+              <w:jc w:val="center"/>
+              <w:rPr>
+                <w:rFonts w:cs="Times New Roman"/>
+                <w:szCs w:val="26"/>
+                <w:lang w:val="vi-VN"/>
+              </w:rPr>
+            </w:pPr>
+            <w:r>
+              <w:rPr>
+                <w:rFonts w:cs="Times New Roman"/>
+                <w:szCs w:val="26"/>
+                <w:lang w:val="vi-VN"/>
+              </w:rPr>
+              <w:t>4</w:t>
+            </w:r>
+          </w:p>
+        </w:tc>
+        <w:tc>
+          <w:tcPr>
+            <w:tcW w:w="1335" w:type="dxa"/>
+            <w:vAlign w:val="center"/>
+          </w:tcPr>
+          <w:p>
+            <w:pPr>
+              <w:jc w:val="center"/>
+              <w:rPr>
+                <w:rFonts w:cs="Times New Roman"/>
+                <w:szCs w:val="26"/>
+                <w:lang w:val="vi-VN"/>
+              </w:rPr>
+            </w:pPr>
+            <w:r>
+              <w:rPr>
+                <w:rFonts w:cs="Times New Roman"/>
+                <w:szCs w:val="26"/>
+                <w:lang w:val="vi-VN"/>
+              </w:rPr>
+              <w:t>Quản lý sách</w:t>
+            </w:r>
+          </w:p>
+        </w:tc>
+        <w:tc>
+          <w:tcPr>
+            <w:tcW w:w="1335" w:type="dxa"/>
+            <w:vAlign w:val="center"/>
+          </w:tcPr>
+          <w:p>
+            <w:pPr>
+              <w:jc w:val="center"/>
+              <w:rPr>
+                <w:rFonts w:cs="Times New Roman"/>
+                <w:szCs w:val="26"/>
+                <w:lang w:val="vi-VN"/>
+              </w:rPr>
+            </w:pPr>
+            <w:r>
+              <w:rPr>
+                <w:rFonts w:cs="Times New Roman"/>
+                <w:szCs w:val="26"/>
+                <w:lang w:val="vi-VN"/>
+              </w:rPr>
+              <w:t>Viết kịch bản</w:t>
+            </w:r>
+          </w:p>
+        </w:tc>
+        <w:tc>
+          <w:tcPr>
+            <w:tcW w:w="1335" w:type="dxa"/>
+            <w:vAlign w:val="center"/>
+          </w:tcPr>
+          <w:p>
+            <w:pPr>
+              <w:jc w:val="center"/>
+              <w:rPr>
+                <w:rFonts w:cs="Times New Roman"/>
+                <w:szCs w:val="26"/>
+                <w:lang w:val="vi-VN"/>
+              </w:rPr>
+            </w:pPr>
+            <w:r>
+              <w:rPr>
+                <w:rFonts w:cs="Times New Roman"/>
+                <w:szCs w:val="26"/>
+                <w:lang w:val="vi-VN"/>
+              </w:rPr>
+              <w:t>Thực hiện</w:t>
+            </w:r>
+          </w:p>
+        </w:tc>
+        <w:tc>
+          <w:tcPr>
+            <w:tcW w:w="1335" w:type="dxa"/>
+            <w:vAlign w:val="center"/>
+          </w:tcPr>
+          <w:p>
+            <w:pPr>
+              <w:jc w:val="center"/>
+              <w:rPr>
+                <w:rFonts w:cs="Times New Roman"/>
+                <w:szCs w:val="26"/>
+                <w:lang w:val="vi-VN"/>
+              </w:rPr>
+            </w:pPr>
+            <w:r>
+              <w:rPr>
+                <w:rFonts w:cs="Times New Roman"/>
+                <w:szCs w:val="26"/>
+                <w:lang w:val="vi-VN"/>
+              </w:rPr>
+              <w:t>5</w:t>
+            </w:r>
+          </w:p>
+        </w:tc>
+        <w:tc>
+          <w:tcPr>
+            <w:tcW w:w="1336" w:type="dxa"/>
+            <w:vAlign w:val="center"/>
+          </w:tcPr>
+          <w:p>
+            <w:pPr>
+              <w:jc w:val="center"/>
+              <w:rPr>
+                <w:rFonts w:cs="Times New Roman"/>
+                <w:szCs w:val="26"/>
+                <w:lang w:val="vi-VN"/>
+              </w:rPr>
+            </w:pPr>
+            <w:r>
+              <w:rPr>
+                <w:rFonts w:cs="Times New Roman"/>
+                <w:szCs w:val="26"/>
+                <w:lang w:val="vi-VN"/>
+              </w:rPr>
+              <w:t>90%</w:t>
+            </w:r>
+          </w:p>
+        </w:tc>
+        <w:tc>
+          <w:tcPr>
+            <w:tcW w:w="1336" w:type="dxa"/>
+            <w:vAlign w:val="center"/>
+          </w:tcPr>
+          <w:p>
+            <w:pPr>
+              <w:jc w:val="center"/>
+              <w:rPr>
+                <w:rFonts w:cs="Times New Roman"/>
+                <w:szCs w:val="26"/>
+                <w:lang w:val="vi-VN"/>
+              </w:rPr>
+            </w:pPr>
+            <w:r>
+              <w:rPr>
+                <w:rFonts w:cs="Times New Roman"/>
+                <w:szCs w:val="26"/>
+                <w:lang w:val="vi-VN"/>
+              </w:rPr>
+              <w:t>Lê Hồng Anh</w:t>
+            </w:r>
+          </w:p>
+        </w:tc>
+      </w:tr>
+      <w:tr>
+        <w:tc>
+          <w:tcPr>
+            <w:tcW w:w="1335" w:type="dxa"/>
+            <w:vAlign w:val="center"/>
+          </w:tcPr>
+          <w:p>
+            <w:pPr>
+              <w:jc w:val="center"/>
+              <w:rPr>
+                <w:rFonts w:cs="Times New Roman"/>
+                <w:szCs w:val="26"/>
+                <w:lang w:val="vi-VN"/>
+              </w:rPr>
+            </w:pPr>
+            <w:r>
+              <w:rPr>
+                <w:rFonts w:cs="Times New Roman"/>
+                <w:szCs w:val="26"/>
+                <w:lang w:val="vi-VN"/>
+              </w:rPr>
+              <w:t>5</w:t>
+            </w:r>
+          </w:p>
+        </w:tc>
+        <w:tc>
+          <w:tcPr>
+            <w:tcW w:w="1335" w:type="dxa"/>
+            <w:vAlign w:val="center"/>
+          </w:tcPr>
+          <w:p>
+            <w:pPr>
+              <w:jc w:val="center"/>
+              <w:rPr>
+                <w:rFonts w:cs="Times New Roman"/>
+                <w:szCs w:val="26"/>
+                <w:lang w:val="vi-VN"/>
+              </w:rPr>
+            </w:pPr>
+            <w:r>
+              <w:rPr>
+                <w:rFonts w:cs="Times New Roman"/>
+                <w:szCs w:val="26"/>
+                <w:lang w:val="vi-VN"/>
+              </w:rPr>
+              <w:t>Quản lý độc giả</w:t>
+            </w:r>
+          </w:p>
+        </w:tc>
+        <w:tc>
+          <w:tcPr>
+            <w:tcW w:w="1335" w:type="dxa"/>
+            <w:vAlign w:val="center"/>
+          </w:tcPr>
+          <w:p>
+            <w:pPr>
+              <w:jc w:val="center"/>
+              <w:rPr>
+                <w:rFonts w:cs="Times New Roman"/>
+                <w:szCs w:val="26"/>
+                <w:lang w:val="vi-VN"/>
+              </w:rPr>
+            </w:pPr>
+            <w:r>
+              <w:rPr>
+                <w:rFonts w:cs="Times New Roman"/>
+                <w:szCs w:val="26"/>
+                <w:lang w:val="vi-VN"/>
+              </w:rPr>
+              <w:t>Viết kịch bản</w:t>
+            </w:r>
+          </w:p>
+        </w:tc>
+        <w:tc>
+          <w:tcPr>
+            <w:tcW w:w="1335" w:type="dxa"/>
+            <w:vAlign w:val="center"/>
+          </w:tcPr>
+          <w:p>
+            <w:pPr>
+              <w:jc w:val="center"/>
+              <w:rPr>
+                <w:rFonts w:cs="Times New Roman"/>
+                <w:szCs w:val="26"/>
+                <w:lang w:val="vi-VN"/>
+              </w:rPr>
+            </w:pPr>
+            <w:r>
+              <w:rPr>
+                <w:rFonts w:cs="Times New Roman"/>
+                <w:szCs w:val="26"/>
+                <w:lang w:val="vi-VN"/>
+              </w:rPr>
+              <w:t>Thực hiện</w:t>
+            </w:r>
+          </w:p>
+        </w:tc>
+        <w:tc>
+          <w:tcPr>
+            <w:tcW w:w="1335" w:type="dxa"/>
+            <w:vAlign w:val="center"/>
+          </w:tcPr>
+          <w:p>
+            <w:pPr>
+              <w:jc w:val="center"/>
+              <w:rPr>
+                <w:rFonts w:cs="Times New Roman"/>
+                <w:szCs w:val="26"/>
+                <w:lang w:val="vi-VN"/>
+              </w:rPr>
+            </w:pPr>
+            <w:r>
+              <w:rPr>
+                <w:rFonts w:cs="Times New Roman"/>
+                <w:szCs w:val="26"/>
+                <w:lang w:val="vi-VN"/>
+              </w:rPr>
+              <w:t>4</w:t>
+            </w:r>
+          </w:p>
+        </w:tc>
+        <w:tc>
+          <w:tcPr>
+            <w:tcW w:w="1336" w:type="dxa"/>
+            <w:vAlign w:val="center"/>
+          </w:tcPr>
+          <w:p>
+            <w:pPr>
+              <w:jc w:val="center"/>
+              <w:rPr>
+                <w:rFonts w:cs="Times New Roman"/>
+                <w:szCs w:val="26"/>
+                <w:lang w:val="vi-VN"/>
+              </w:rPr>
+            </w:pPr>
+            <w:r>
+              <w:rPr>
+                <w:rFonts w:cs="Times New Roman"/>
+                <w:szCs w:val="26"/>
+                <w:lang w:val="vi-VN"/>
+              </w:rPr>
+              <w:t>85%</w:t>
+            </w:r>
+          </w:p>
+        </w:tc>
+        <w:tc>
+          <w:tcPr>
+            <w:tcW w:w="1336" w:type="dxa"/>
+            <w:vAlign w:val="center"/>
+          </w:tcPr>
+          <w:p>
+            <w:pPr>
+              <w:jc w:val="center"/>
+              <w:rPr>
+                <w:rFonts w:cs="Times New Roman"/>
+                <w:szCs w:val="26"/>
+                <w:lang w:val="vi-VN"/>
+              </w:rPr>
+            </w:pPr>
+            <w:r>
+              <w:rPr>
+                <w:rFonts w:cs="Times New Roman"/>
+                <w:szCs w:val="26"/>
+                <w:lang w:val="vi-VN"/>
+              </w:rPr>
+              <w:t>Khoàng Đại Nghĩa</w:t>
+            </w:r>
+          </w:p>
+        </w:tc>
+      </w:tr>
+      <w:tr>
+        <w:tc>
+          <w:tcPr>
+            <w:tcW w:w="1335" w:type="dxa"/>
+            <w:vAlign w:val="center"/>
+          </w:tcPr>
+          <w:p>
+            <w:pPr>
+              <w:jc w:val="center"/>
+              <w:rPr>
+                <w:rFonts w:cs="Times New Roman"/>
+                <w:szCs w:val="26"/>
+                <w:lang w:val="vi-VN"/>
+              </w:rPr>
+            </w:pPr>
+            <w:r>
+              <w:rPr>
+                <w:rFonts w:cs="Times New Roman"/>
+                <w:szCs w:val="26"/>
+                <w:lang w:val="vi-VN"/>
+              </w:rPr>
+              <w:t>6</w:t>
+            </w:r>
+          </w:p>
+        </w:tc>
+        <w:tc>
+          <w:tcPr>
+            <w:tcW w:w="1335" w:type="dxa"/>
+            <w:vAlign w:val="center"/>
+          </w:tcPr>
+          <w:p>
+            <w:pPr>
+              <w:jc w:val="center"/>
+              <w:rPr>
+                <w:rFonts w:cs="Times New Roman"/>
+                <w:szCs w:val="26"/>
+                <w:lang w:val="vi-VN"/>
+              </w:rPr>
+            </w:pPr>
+            <w:r>
+              <w:rPr>
+                <w:rFonts w:cs="Times New Roman"/>
+                <w:szCs w:val="26"/>
+                <w:lang w:val="vi-VN"/>
+              </w:rPr>
+              <w:t>Tìm kiếm nâng cao</w:t>
+            </w:r>
+          </w:p>
+        </w:tc>
+        <w:tc>
+          <w:tcPr>
+            <w:tcW w:w="1335" w:type="dxa"/>
+            <w:vAlign w:val="center"/>
+          </w:tcPr>
+          <w:p>
+            <w:pPr>
+              <w:jc w:val="center"/>
+              <w:rPr>
+                <w:rFonts w:cs="Times New Roman"/>
+                <w:szCs w:val="26"/>
+                <w:lang w:val="vi-VN"/>
+              </w:rPr>
+            </w:pPr>
+            <w:r>
+              <w:rPr>
+                <w:rFonts w:cs="Times New Roman"/>
+                <w:szCs w:val="26"/>
+                <w:lang w:val="vi-VN"/>
+              </w:rPr>
+              <w:t>Viết kịch bản</w:t>
+            </w:r>
+          </w:p>
+        </w:tc>
+        <w:tc>
+          <w:tcPr>
+            <w:tcW w:w="1335" w:type="dxa"/>
+            <w:vAlign w:val="center"/>
+          </w:tcPr>
+          <w:p>
+            <w:pPr>
+              <w:jc w:val="center"/>
+              <w:rPr>
+                <w:rFonts w:cs="Times New Roman"/>
+                <w:szCs w:val="26"/>
+                <w:lang w:val="vi-VN"/>
+              </w:rPr>
+            </w:pPr>
+            <w:r>
+              <w:rPr>
+                <w:rFonts w:cs="Times New Roman"/>
+                <w:szCs w:val="26"/>
+                <w:lang w:val="vi-VN"/>
+              </w:rPr>
+              <w:t>Thực hiện</w:t>
+            </w:r>
+          </w:p>
+        </w:tc>
+        <w:tc>
+          <w:tcPr>
+            <w:tcW w:w="1335" w:type="dxa"/>
+            <w:vAlign w:val="center"/>
+          </w:tcPr>
+          <w:p>
+            <w:pPr>
+              <w:jc w:val="center"/>
+              <w:rPr>
+                <w:rFonts w:cs="Times New Roman"/>
+                <w:szCs w:val="26"/>
+                <w:lang w:val="vi-VN"/>
+              </w:rPr>
+            </w:pPr>
+            <w:r>
+              <w:rPr>
+                <w:rFonts w:cs="Times New Roman"/>
+                <w:szCs w:val="26"/>
+                <w:lang w:val="vi-VN"/>
+              </w:rPr>
+              <w:t>3</w:t>
+            </w:r>
+          </w:p>
+        </w:tc>
+        <w:tc>
+          <w:tcPr>
+            <w:tcW w:w="1336" w:type="dxa"/>
+            <w:vAlign w:val="center"/>
+          </w:tcPr>
+          <w:p>
+            <w:pPr>
+              <w:jc w:val="center"/>
+              <w:rPr>
+                <w:rFonts w:cs="Times New Roman"/>
+                <w:szCs w:val="26"/>
+                <w:lang w:val="vi-VN"/>
+              </w:rPr>
+            </w:pPr>
+            <w:r>
+              <w:rPr>
+                <w:rFonts w:cs="Times New Roman"/>
+                <w:szCs w:val="26"/>
+                <w:lang w:val="vi-VN"/>
+              </w:rPr>
+              <w:t>95%</w:t>
+            </w:r>
+          </w:p>
+        </w:tc>
+        <w:tc>
+          <w:tcPr>
+            <w:tcW w:w="1336" w:type="dxa"/>
+            <w:vAlign w:val="center"/>
+          </w:tcPr>
+          <w:p>
+            <w:pPr>
+              <w:jc w:val="center"/>
+              <w:rPr>
+                <w:rFonts w:cs="Times New Roman"/>
+                <w:szCs w:val="26"/>
+                <w:lang w:val="vi-VN"/>
+              </w:rPr>
+            </w:pPr>
+            <w:r>
+              <w:rPr>
+                <w:rFonts w:cs="Times New Roman"/>
+                <w:szCs w:val="26"/>
+                <w:lang w:val="vi-VN"/>
+              </w:rPr>
+              <w:t>Trần Khánh Linh</w:t>
+            </w:r>
+          </w:p>
+        </w:tc>
+      </w:tr>
+      <w:tr>
+        <w:tc>
+          <w:tcPr>
+            <w:tcW w:w="1335" w:type="dxa"/>
+            <w:vAlign w:val="center"/>
+          </w:tcPr>
+          <w:p>
+            <w:pPr>
+              <w:jc w:val="center"/>
+              <w:rPr>
+                <w:rFonts w:cs="Times New Roman"/>
+                <w:szCs w:val="26"/>
+                <w:lang w:val="vi-VN"/>
+              </w:rPr>
+            </w:pPr>
+            <w:r>
+              <w:rPr>
+                <w:rFonts w:cs="Times New Roman"/>
+                <w:szCs w:val="26"/>
+                <w:lang w:val="vi-VN"/>
+              </w:rPr>
+              <w:t>7</w:t>
+            </w:r>
+          </w:p>
+        </w:tc>
+        <w:tc>
+          <w:tcPr>
+            <w:tcW w:w="1335" w:type="dxa"/>
+            <w:vAlign w:val="center"/>
+          </w:tcPr>
+          <w:p>
+            <w:pPr>
+              <w:jc w:val="center"/>
+              <w:rPr>
+                <w:rFonts w:cs="Times New Roman"/>
+                <w:szCs w:val="26"/>
+                <w:lang w:val="vi-VN"/>
+              </w:rPr>
+            </w:pPr>
+            <w:r>
+              <w:rPr>
+                <w:rFonts w:cs="Times New Roman"/>
+                <w:szCs w:val="26"/>
+                <w:lang w:val="vi-VN"/>
+              </w:rPr>
+              <w:t>Đăng xuất</w:t>
+            </w:r>
+          </w:p>
+        </w:tc>
+        <w:tc>
+          <w:tcPr>
+            <w:tcW w:w="1335" w:type="dxa"/>
+            <w:vAlign w:val="center"/>
+          </w:tcPr>
+          <w:p>
+            <w:pPr>
+              <w:jc w:val="center"/>
+              <w:rPr>
+                <w:rFonts w:cs="Times New Roman"/>
+                <w:szCs w:val="26"/>
+                <w:lang w:val="vi-VN"/>
+              </w:rPr>
+            </w:pPr>
+            <w:r>
+              <w:rPr>
+                <w:rFonts w:cs="Times New Roman"/>
+                <w:szCs w:val="26"/>
+                <w:lang w:val="vi-VN"/>
+              </w:rPr>
+              <w:t>Viết kịch bản</w:t>
+            </w:r>
+          </w:p>
+        </w:tc>
+        <w:tc>
+          <w:tcPr>
+            <w:tcW w:w="1335" w:type="dxa"/>
+            <w:vAlign w:val="center"/>
+          </w:tcPr>
+          <w:p>
+            <w:pPr>
+              <w:jc w:val="center"/>
+              <w:rPr>
+                <w:rFonts w:cs="Times New Roman"/>
+                <w:szCs w:val="26"/>
+                <w:lang w:val="vi-VN"/>
+              </w:rPr>
+            </w:pPr>
+            <w:r>
+              <w:rPr>
+                <w:rFonts w:cs="Times New Roman"/>
+                <w:szCs w:val="26"/>
+                <w:lang w:val="vi-VN"/>
+              </w:rPr>
+              <w:t>Thực hiện</w:t>
+            </w:r>
+          </w:p>
+        </w:tc>
+        <w:tc>
+          <w:tcPr>
+            <w:tcW w:w="1335" w:type="dxa"/>
+            <w:vAlign w:val="center"/>
+          </w:tcPr>
+          <w:p>
+            <w:pPr>
+              <w:jc w:val="center"/>
+              <w:rPr>
+                <w:rFonts w:cs="Times New Roman"/>
+                <w:szCs w:val="26"/>
+                <w:lang w:val="vi-VN"/>
+              </w:rPr>
+            </w:pPr>
+            <w:r>
+              <w:rPr>
+                <w:rFonts w:cs="Times New Roman"/>
+                <w:szCs w:val="26"/>
+                <w:lang w:val="vi-VN"/>
+              </w:rPr>
+              <w:t>2</w:t>
+            </w:r>
+          </w:p>
+        </w:tc>
+        <w:tc>
+          <w:tcPr>
+            <w:tcW w:w="1336" w:type="dxa"/>
+            <w:vAlign w:val="center"/>
+          </w:tcPr>
+          <w:p>
+            <w:pPr>
+              <w:jc w:val="center"/>
+              <w:rPr>
+                <w:rFonts w:cs="Times New Roman"/>
+                <w:szCs w:val="26"/>
+                <w:lang w:val="vi-VN"/>
+              </w:rPr>
+            </w:pPr>
+            <w:r>
+              <w:rPr>
+                <w:rFonts w:cs="Times New Roman"/>
+                <w:szCs w:val="26"/>
+                <w:lang w:val="vi-VN"/>
+              </w:rPr>
+              <w:t>100%</w:t>
+            </w:r>
+          </w:p>
+        </w:tc>
+        <w:tc>
+          <w:tcPr>
+            <w:tcW w:w="1336" w:type="dxa"/>
+            <w:vAlign w:val="center"/>
+          </w:tcPr>
+          <w:p>
+            <w:pPr>
+              <w:jc w:val="center"/>
+              <w:rPr>
+                <w:rFonts w:cs="Times New Roman"/>
+                <w:szCs w:val="26"/>
+                <w:lang w:val="vi-VN"/>
+              </w:rPr>
+            </w:pPr>
+            <w:r>
+              <w:rPr>
+                <w:rFonts w:cs="Times New Roman"/>
+                <w:szCs w:val="26"/>
+                <w:lang w:val="vi-VN"/>
+              </w:rPr>
+              <w:t>Lê Hồng Anh</w:t>
+            </w:r>
+          </w:p>
+        </w:tc>
+      </w:tr>
+      <w:tr>
+        <w:tc>
+          <w:tcPr>
+            <w:tcW w:w="1335" w:type="dxa"/>
+            <w:vAlign w:val="center"/>
+          </w:tcPr>
+          <w:p>
+            <w:pPr>
+              <w:jc w:val="center"/>
+              <w:rPr>
+                <w:rFonts w:cs="Times New Roman"/>
+                <w:szCs w:val="26"/>
+                <w:lang w:val="vi-VN"/>
+              </w:rPr>
+            </w:pPr>
+            <w:r>
+              <w:rPr>
+                <w:rFonts w:cs="Times New Roman"/>
+                <w:szCs w:val="26"/>
+                <w:lang w:val="vi-VN"/>
+              </w:rPr>
+              <w:t>8</w:t>
+            </w:r>
+          </w:p>
+        </w:tc>
+        <w:tc>
+          <w:tcPr>
+            <w:tcW w:w="1335" w:type="dxa"/>
+            <w:vAlign w:val="center"/>
+          </w:tcPr>
+          <w:p>
+            <w:pPr>
+              <w:jc w:val="center"/>
+              <w:rPr>
+                <w:rFonts w:cs="Times New Roman"/>
+                <w:szCs w:val="26"/>
+                <w:lang w:val="vi-VN"/>
+              </w:rPr>
+            </w:pPr>
+            <w:r>
+              <w:rPr>
+                <w:rFonts w:cs="Times New Roman"/>
+                <w:szCs w:val="26"/>
+                <w:lang w:val="vi-VN"/>
+              </w:rPr>
+              <w:t>Thay đổi mật khẩu</w:t>
+            </w:r>
+          </w:p>
+        </w:tc>
+        <w:tc>
+          <w:tcPr>
+            <w:tcW w:w="1335" w:type="dxa"/>
+            <w:vAlign w:val="center"/>
+          </w:tcPr>
+          <w:p>
+            <w:pPr>
+              <w:jc w:val="center"/>
+              <w:rPr>
+                <w:rFonts w:cs="Times New Roman"/>
+                <w:szCs w:val="26"/>
+                <w:lang w:val="vi-VN"/>
+              </w:rPr>
+            </w:pPr>
+            <w:r>
+              <w:rPr>
+                <w:rFonts w:cs="Times New Roman"/>
+                <w:szCs w:val="26"/>
+                <w:lang w:val="vi-VN"/>
+              </w:rPr>
+              <w:t>Viết kịch bản</w:t>
+            </w:r>
+          </w:p>
+        </w:tc>
+        <w:tc>
+          <w:tcPr>
+            <w:tcW w:w="1335" w:type="dxa"/>
+            <w:vAlign w:val="center"/>
+          </w:tcPr>
+          <w:p>
+            <w:pPr>
+              <w:jc w:val="center"/>
+              <w:rPr>
+                <w:rFonts w:cs="Times New Roman"/>
+                <w:szCs w:val="26"/>
+                <w:lang w:val="vi-VN"/>
+              </w:rPr>
+            </w:pPr>
+            <w:r>
+              <w:rPr>
+                <w:rFonts w:cs="Times New Roman"/>
+                <w:szCs w:val="26"/>
+                <w:lang w:val="vi-VN"/>
+              </w:rPr>
+              <w:t>Thực hiện</w:t>
+            </w:r>
+          </w:p>
+        </w:tc>
+        <w:tc>
+          <w:tcPr>
+            <w:tcW w:w="1335" w:type="dxa"/>
+            <w:vAlign w:val="center"/>
+          </w:tcPr>
+          <w:p>
+            <w:pPr>
+              <w:jc w:val="center"/>
+              <w:rPr>
+                <w:rFonts w:cs="Times New Roman"/>
+                <w:szCs w:val="26"/>
+                <w:lang w:val="vi-VN"/>
+              </w:rPr>
+            </w:pPr>
+            <w:r>
+              <w:rPr>
+                <w:rFonts w:cs="Times New Roman"/>
+                <w:szCs w:val="26"/>
+                <w:lang w:val="vi-VN"/>
+              </w:rPr>
+              <w:t>3</w:t>
+            </w:r>
+          </w:p>
+        </w:tc>
+        <w:tc>
+          <w:tcPr>
+            <w:tcW w:w="1336" w:type="dxa"/>
+            <w:vAlign w:val="center"/>
+          </w:tcPr>
+          <w:p>
+            <w:pPr>
+              <w:jc w:val="center"/>
+              <w:rPr>
+                <w:rFonts w:cs="Times New Roman"/>
+                <w:szCs w:val="26"/>
+                <w:lang w:val="vi-VN"/>
+              </w:rPr>
+            </w:pPr>
+            <w:r>
+              <w:rPr>
+                <w:rFonts w:cs="Times New Roman"/>
+                <w:szCs w:val="26"/>
+                <w:lang w:val="vi-VN"/>
+              </w:rPr>
+              <w:t>100%</w:t>
+            </w:r>
+          </w:p>
+        </w:tc>
+        <w:tc>
+          <w:tcPr>
+            <w:tcW w:w="1336" w:type="dxa"/>
+            <w:vAlign w:val="center"/>
+          </w:tcPr>
+          <w:p>
+            <w:pPr>
+              <w:jc w:val="center"/>
+              <w:rPr>
+                <w:rFonts w:cs="Times New Roman"/>
+                <w:szCs w:val="26"/>
+                <w:lang w:val="vi-VN"/>
+              </w:rPr>
+            </w:pPr>
+            <w:r>
+              <w:rPr>
+                <w:rFonts w:cs="Times New Roman"/>
+                <w:szCs w:val="26"/>
+                <w:lang w:val="vi-VN"/>
+              </w:rPr>
+              <w:t>Khoàng Đại Nghĩa</w:t>
+            </w:r>
+          </w:p>
+        </w:tc>
+      </w:tr>
+      <w:tr>
+        <w:tc>
+          <w:tcPr>
+            <w:tcW w:w="1335" w:type="dxa"/>
+            <w:vAlign w:val="center"/>
+          </w:tcPr>
+          <w:p>
+            <w:pPr>
+              <w:jc w:val="center"/>
+              <w:rPr>
+                <w:rFonts w:cs="Times New Roman"/>
+                <w:szCs w:val="26"/>
+                <w:lang w:val="vi-VN"/>
+              </w:rPr>
+            </w:pPr>
+            <w:r>
+              <w:rPr>
+                <w:rFonts w:cs="Times New Roman"/>
+                <w:szCs w:val="26"/>
+                <w:lang w:val="vi-VN"/>
+              </w:rPr>
+              <w:t>9</w:t>
+            </w:r>
+          </w:p>
+        </w:tc>
+        <w:tc>
+          <w:tcPr>
+            <w:tcW w:w="1335" w:type="dxa"/>
+            <w:vAlign w:val="center"/>
+          </w:tcPr>
+          <w:p>
+            <w:pPr>
+              <w:jc w:val="center"/>
+              <w:rPr>
+                <w:rFonts w:cs="Times New Roman"/>
+                <w:szCs w:val="26"/>
+                <w:lang w:val="vi-VN"/>
+              </w:rPr>
+            </w:pPr>
+            <w:r>
+              <w:rPr>
+                <w:rFonts w:cs="Times New Roman"/>
+                <w:szCs w:val="26"/>
+                <w:lang w:val="vi-VN"/>
+              </w:rPr>
+              <w:t>Thống kê sách mượn</w:t>
+            </w:r>
+          </w:p>
+        </w:tc>
+        <w:tc>
+          <w:tcPr>
+            <w:tcW w:w="1335" w:type="dxa"/>
+            <w:vAlign w:val="center"/>
+          </w:tcPr>
+          <w:p>
+            <w:pPr>
+              <w:jc w:val="center"/>
+              <w:rPr>
+                <w:rFonts w:cs="Times New Roman"/>
+                <w:szCs w:val="26"/>
+                <w:lang w:val="vi-VN"/>
+              </w:rPr>
+            </w:pPr>
+            <w:r>
+              <w:rPr>
+                <w:rFonts w:cs="Times New Roman"/>
+                <w:szCs w:val="26"/>
+                <w:lang w:val="vi-VN"/>
+              </w:rPr>
+              <w:t>Viết kịch bản</w:t>
+            </w:r>
+          </w:p>
+        </w:tc>
+        <w:tc>
+          <w:tcPr>
+            <w:tcW w:w="1335" w:type="dxa"/>
+            <w:vAlign w:val="center"/>
+          </w:tcPr>
+          <w:p>
+            <w:pPr>
+              <w:jc w:val="center"/>
+              <w:rPr>
+                <w:rFonts w:cs="Times New Roman"/>
+                <w:szCs w:val="26"/>
+                <w:lang w:val="vi-VN"/>
+              </w:rPr>
+            </w:pPr>
+            <w:r>
+              <w:rPr>
+                <w:rFonts w:cs="Times New Roman"/>
+                <w:szCs w:val="26"/>
+                <w:lang w:val="vi-VN"/>
+              </w:rPr>
+              <w:t>Thực hiện</w:t>
+            </w:r>
+          </w:p>
+        </w:tc>
+        <w:tc>
+          <w:tcPr>
+            <w:tcW w:w="1335" w:type="dxa"/>
+            <w:vAlign w:val="center"/>
+          </w:tcPr>
+          <w:p>
+            <w:pPr>
+              <w:jc w:val="center"/>
+              <w:rPr>
+                <w:rFonts w:cs="Times New Roman"/>
+                <w:szCs w:val="26"/>
+                <w:lang w:val="vi-VN"/>
+              </w:rPr>
+            </w:pPr>
+            <w:r>
+              <w:rPr>
+                <w:rFonts w:cs="Times New Roman"/>
+                <w:szCs w:val="26"/>
+                <w:lang w:val="vi-VN"/>
+              </w:rPr>
+              <w:t>4</w:t>
+            </w:r>
+          </w:p>
+        </w:tc>
+        <w:tc>
+          <w:tcPr>
+            <w:tcW w:w="1336" w:type="dxa"/>
+            <w:vAlign w:val="center"/>
+          </w:tcPr>
+          <w:p>
+            <w:pPr>
+              <w:jc w:val="center"/>
+              <w:rPr>
+                <w:rFonts w:cs="Times New Roman"/>
+                <w:szCs w:val="26"/>
+                <w:lang w:val="vi-VN"/>
+              </w:rPr>
+            </w:pPr>
+            <w:r>
+              <w:rPr>
+                <w:rFonts w:cs="Times New Roman"/>
+                <w:szCs w:val="26"/>
+                <w:lang w:val="vi-VN"/>
+              </w:rPr>
+              <w:t>90%</w:t>
+            </w:r>
+          </w:p>
+        </w:tc>
+        <w:tc>
+          <w:tcPr>
+            <w:tcW w:w="1336" w:type="dxa"/>
+            <w:vAlign w:val="center"/>
+          </w:tcPr>
+          <w:p>
+            <w:pPr>
+              <w:jc w:val="center"/>
+              <w:rPr>
+                <w:rFonts w:cs="Times New Roman"/>
+                <w:szCs w:val="26"/>
+                <w:lang w:val="vi-VN"/>
+              </w:rPr>
+            </w:pPr>
+            <w:r>
+              <w:rPr>
+                <w:rFonts w:cs="Times New Roman"/>
+                <w:szCs w:val="26"/>
+                <w:lang w:val="vi-VN"/>
+              </w:rPr>
+              <w:t>Trần Khánh Linh</w:t>
+            </w:r>
+          </w:p>
+        </w:tc>
+      </w:tr>
+      <w:tr>
+        <w:tc>
+          <w:tcPr>
+            <w:tcW w:w="1335" w:type="dxa"/>
+            <w:vAlign w:val="center"/>
+          </w:tcPr>
+          <w:p>
+            <w:pPr>
+              <w:jc w:val="center"/>
+              <w:rPr>
+                <w:rFonts w:cs="Times New Roman"/>
+                <w:szCs w:val="26"/>
+                <w:lang w:val="vi-VN"/>
+              </w:rPr>
+            </w:pPr>
+            <w:r>
+              <w:rPr>
+                <w:rFonts w:cs="Times New Roman"/>
+                <w:szCs w:val="26"/>
+                <w:lang w:val="vi-VN"/>
+              </w:rPr>
+              <w:t>10</w:t>
+            </w:r>
+          </w:p>
+        </w:tc>
+        <w:tc>
+          <w:tcPr>
+            <w:tcW w:w="1335" w:type="dxa"/>
+            <w:vAlign w:val="center"/>
+          </w:tcPr>
+          <w:p>
+            <w:pPr>
+              <w:jc w:val="center"/>
+              <w:rPr>
+                <w:rFonts w:cs="Times New Roman"/>
+                <w:szCs w:val="26"/>
+                <w:lang w:val="vi-VN"/>
+              </w:rPr>
+            </w:pPr>
+            <w:r>
+              <w:rPr>
+                <w:rFonts w:cs="Times New Roman"/>
+                <w:szCs w:val="26"/>
+                <w:lang w:val="vi-VN"/>
+              </w:rPr>
+              <w:t>Gửi thông báo</w:t>
+            </w:r>
+          </w:p>
+        </w:tc>
+        <w:tc>
+          <w:tcPr>
+            <w:tcW w:w="1335" w:type="dxa"/>
+            <w:vAlign w:val="center"/>
+          </w:tcPr>
+          <w:p>
+            <w:pPr>
+              <w:jc w:val="center"/>
+              <w:rPr>
+                <w:rFonts w:cs="Times New Roman"/>
+                <w:szCs w:val="26"/>
+                <w:lang w:val="vi-VN"/>
+              </w:rPr>
+            </w:pPr>
+            <w:r>
+              <w:rPr>
+                <w:rFonts w:cs="Times New Roman"/>
+                <w:szCs w:val="26"/>
+                <w:lang w:val="vi-VN"/>
+              </w:rPr>
+              <w:t>Viết kịch bản</w:t>
+            </w:r>
+          </w:p>
+        </w:tc>
+        <w:tc>
+          <w:tcPr>
+            <w:tcW w:w="1335" w:type="dxa"/>
+            <w:vAlign w:val="center"/>
+          </w:tcPr>
+          <w:p>
+            <w:pPr>
+              <w:jc w:val="center"/>
+              <w:rPr>
+                <w:rFonts w:cs="Times New Roman"/>
+                <w:szCs w:val="26"/>
+                <w:lang w:val="vi-VN"/>
+              </w:rPr>
+            </w:pPr>
+            <w:r>
+              <w:rPr>
+                <w:rFonts w:cs="Times New Roman"/>
+                <w:szCs w:val="26"/>
+                <w:lang w:val="vi-VN"/>
+              </w:rPr>
+              <w:t>Thực hiện</w:t>
+            </w:r>
+          </w:p>
+        </w:tc>
+        <w:tc>
+          <w:tcPr>
+            <w:tcW w:w="1335" w:type="dxa"/>
+            <w:vAlign w:val="center"/>
+          </w:tcPr>
+          <w:p>
+            <w:pPr>
+              <w:jc w:val="center"/>
+              <w:rPr>
+                <w:rFonts w:cs="Times New Roman"/>
+                <w:szCs w:val="26"/>
+                <w:lang w:val="vi-VN"/>
+              </w:rPr>
+            </w:pPr>
+            <w:r>
+              <w:rPr>
+                <w:rFonts w:cs="Times New Roman"/>
+                <w:szCs w:val="26"/>
+                <w:lang w:val="vi-VN"/>
+              </w:rPr>
+              <w:t>3</w:t>
+            </w:r>
+          </w:p>
+        </w:tc>
+        <w:tc>
+          <w:tcPr>
+            <w:tcW w:w="1336" w:type="dxa"/>
+            <w:vAlign w:val="center"/>
+          </w:tcPr>
+          <w:p>
+            <w:pPr>
+              <w:jc w:val="center"/>
+              <w:rPr>
+                <w:rFonts w:cs="Times New Roman"/>
+                <w:szCs w:val="26"/>
+                <w:lang w:val="vi-VN"/>
+              </w:rPr>
+            </w:pPr>
+            <w:r>
+              <w:rPr>
+                <w:rFonts w:cs="Times New Roman"/>
+                <w:szCs w:val="26"/>
+                <w:lang w:val="vi-VN"/>
+              </w:rPr>
+              <w:t>95%</w:t>
+            </w:r>
+          </w:p>
+        </w:tc>
+        <w:tc>
+          <w:tcPr>
+            <w:tcW w:w="1336" w:type="dxa"/>
+            <w:vAlign w:val="center"/>
+          </w:tcPr>
+          <w:p>
+            <w:pPr>
+              <w:jc w:val="center"/>
+              <w:rPr>
+                <w:rFonts w:cs="Times New Roman"/>
+                <w:szCs w:val="26"/>
+                <w:lang w:val="vi-VN"/>
+              </w:rPr>
+            </w:pPr>
+            <w:r>
+              <w:rPr>
+                <w:rFonts w:cs="Times New Roman"/>
+                <w:szCs w:val="26"/>
+                <w:lang w:val="vi-VN"/>
+              </w:rPr>
+              <w:t>Lê Hồng Anh</w:t>
+            </w:r>
+          </w:p>
+        </w:tc>
+      </w:tr>
+      <w:tr>
+        <w:tc>
+          <w:tcPr>
+            <w:tcW w:w="1335" w:type="dxa"/>
+            <w:vAlign w:val="center"/>
+          </w:tcPr>
+          <w:p>
+            <w:pPr>
+              <w:jc w:val="center"/>
+              <w:rPr>
+                <w:rFonts w:cs="Times New Roman"/>
+                <w:szCs w:val="26"/>
+                <w:lang w:val="vi-VN"/>
+              </w:rPr>
+            </w:pPr>
+            <w:r>
+              <w:rPr>
+                <w:rFonts w:cs="Times New Roman"/>
+                <w:szCs w:val="26"/>
+                <w:lang w:val="vi-VN"/>
+              </w:rPr>
+              <w:t>11</w:t>
+            </w:r>
+          </w:p>
+        </w:tc>
+        <w:tc>
+          <w:tcPr>
+            <w:tcW w:w="1335" w:type="dxa"/>
+            <w:vAlign w:val="center"/>
+          </w:tcPr>
+          <w:p>
+            <w:pPr>
+              <w:jc w:val="center"/>
+              <w:rPr>
+                <w:rFonts w:cs="Times New Roman"/>
+                <w:szCs w:val="26"/>
+                <w:lang w:val="vi-VN"/>
+              </w:rPr>
+            </w:pPr>
+            <w:r>
+              <w:rPr>
+                <w:rFonts w:cs="Times New Roman"/>
+                <w:szCs w:val="26"/>
+                <w:lang w:val="vi-VN"/>
+              </w:rPr>
+              <w:t>Báo cáo hoạt động</w:t>
+            </w:r>
+          </w:p>
+        </w:tc>
+        <w:tc>
+          <w:tcPr>
+            <w:tcW w:w="1335" w:type="dxa"/>
+            <w:vAlign w:val="center"/>
+          </w:tcPr>
+          <w:p>
+            <w:pPr>
+              <w:jc w:val="center"/>
+              <w:rPr>
+                <w:rFonts w:cs="Times New Roman"/>
+                <w:szCs w:val="26"/>
+                <w:lang w:val="vi-VN"/>
+              </w:rPr>
+            </w:pPr>
+            <w:r>
+              <w:rPr>
+                <w:rFonts w:cs="Times New Roman"/>
+                <w:szCs w:val="26"/>
+                <w:lang w:val="vi-VN"/>
+              </w:rPr>
+              <w:t>Viết kịch bản</w:t>
+            </w:r>
+          </w:p>
+        </w:tc>
+        <w:tc>
+          <w:tcPr>
+            <w:tcW w:w="1335" w:type="dxa"/>
+            <w:vAlign w:val="center"/>
+          </w:tcPr>
+          <w:p>
+            <w:pPr>
+              <w:jc w:val="center"/>
+              <w:rPr>
+                <w:rFonts w:cs="Times New Roman"/>
+                <w:szCs w:val="26"/>
+                <w:lang w:val="vi-VN"/>
+              </w:rPr>
+            </w:pPr>
+            <w:r>
+              <w:rPr>
+                <w:rFonts w:cs="Times New Roman"/>
+                <w:szCs w:val="26"/>
+                <w:lang w:val="vi-VN"/>
+              </w:rPr>
+              <w:t>Thực hiện</w:t>
+            </w:r>
+          </w:p>
+        </w:tc>
+        <w:tc>
+          <w:tcPr>
+            <w:tcW w:w="1335" w:type="dxa"/>
+            <w:vAlign w:val="center"/>
+          </w:tcPr>
+          <w:p>
+            <w:pPr>
+              <w:jc w:val="center"/>
+              <w:rPr>
+                <w:rFonts w:cs="Times New Roman"/>
+                <w:szCs w:val="26"/>
+                <w:lang w:val="vi-VN"/>
+              </w:rPr>
+            </w:pPr>
+            <w:r>
+              <w:rPr>
+                <w:rFonts w:cs="Times New Roman"/>
+                <w:szCs w:val="26"/>
+                <w:lang w:val="vi-VN"/>
+              </w:rPr>
+              <w:t>5</w:t>
+            </w:r>
+          </w:p>
+        </w:tc>
+        <w:tc>
+          <w:tcPr>
+            <w:tcW w:w="1336" w:type="dxa"/>
+            <w:vAlign w:val="center"/>
+          </w:tcPr>
+          <w:p>
+            <w:pPr>
+              <w:jc w:val="center"/>
+              <w:rPr>
+                <w:rFonts w:cs="Times New Roman"/>
+                <w:szCs w:val="26"/>
+                <w:lang w:val="vi-VN"/>
+              </w:rPr>
+            </w:pPr>
+            <w:r>
+              <w:rPr>
+                <w:rFonts w:cs="Times New Roman"/>
+                <w:szCs w:val="26"/>
+                <w:lang w:val="vi-VN"/>
+              </w:rPr>
+              <w:t>85%</w:t>
+            </w:r>
+          </w:p>
+        </w:tc>
+        <w:tc>
+          <w:tcPr>
+            <w:tcW w:w="1336" w:type="dxa"/>
+            <w:vAlign w:val="center"/>
+          </w:tcPr>
+          <w:p>
+            <w:pPr>
+              <w:jc w:val="center"/>
+              <w:rPr>
+                <w:rFonts w:cs="Times New Roman"/>
+                <w:szCs w:val="26"/>
+                <w:lang w:val="vi-VN"/>
+              </w:rPr>
+            </w:pPr>
+            <w:r>
+              <w:rPr>
+                <w:rFonts w:cs="Times New Roman"/>
+                <w:szCs w:val="26"/>
+                <w:lang w:val="vi-VN"/>
+              </w:rPr>
+              <w:t>Khoàng Đại Nghĩa</w:t>
+            </w:r>
+          </w:p>
+        </w:tc>
+      </w:tr>
+      <w:tr>
+        <w:tc>
+          <w:tcPr>
+            <w:tcW w:w="1335" w:type="dxa"/>
+            <w:vAlign w:val="center"/>
+          </w:tcPr>
+          <w:p>
+            <w:pPr>
+              <w:jc w:val="center"/>
+              <w:rPr>
+                <w:rFonts w:cs="Times New Roman"/>
+                <w:szCs w:val="26"/>
+                <w:lang w:val="vi-VN"/>
+              </w:rPr>
+            </w:pPr>
+            <w:r>
+              <w:rPr>
+                <w:rFonts w:cs="Times New Roman"/>
+                <w:szCs w:val="26"/>
+                <w:lang w:val="vi-VN"/>
+              </w:rPr>
+              <w:t>12</w:t>
+            </w:r>
+          </w:p>
+        </w:tc>
+        <w:tc>
+          <w:tcPr>
+            <w:tcW w:w="1335" w:type="dxa"/>
+            <w:vAlign w:val="center"/>
+          </w:tcPr>
+          <w:p>
+            <w:pPr>
+              <w:jc w:val="center"/>
+              <w:rPr>
+                <w:rFonts w:cs="Times New Roman"/>
+                <w:szCs w:val="26"/>
+                <w:lang w:val="vi-VN"/>
+              </w:rPr>
+            </w:pPr>
+            <w:r>
+              <w:rPr>
+                <w:rFonts w:cs="Times New Roman"/>
+                <w:szCs w:val="26"/>
+                <w:lang w:val="vi-VN"/>
+              </w:rPr>
+              <w:t>Phân quyền</w:t>
+            </w:r>
+          </w:p>
+        </w:tc>
+        <w:tc>
+          <w:tcPr>
+            <w:tcW w:w="1335" w:type="dxa"/>
+            <w:vAlign w:val="center"/>
+          </w:tcPr>
+          <w:p>
+            <w:pPr>
+              <w:jc w:val="center"/>
+              <w:rPr>
+                <w:rFonts w:cs="Times New Roman"/>
+                <w:szCs w:val="26"/>
+                <w:lang w:val="vi-VN"/>
+              </w:rPr>
+            </w:pPr>
+            <w:r>
+              <w:rPr>
+                <w:rFonts w:cs="Times New Roman"/>
+                <w:szCs w:val="26"/>
+                <w:lang w:val="vi-VN"/>
+              </w:rPr>
+              <w:t>Viết kịch bản</w:t>
+            </w:r>
+          </w:p>
+        </w:tc>
+        <w:tc>
+          <w:tcPr>
+            <w:tcW w:w="1335" w:type="dxa"/>
+            <w:vAlign w:val="center"/>
+          </w:tcPr>
+          <w:p>
+            <w:pPr>
+              <w:jc w:val="center"/>
+              <w:rPr>
+                <w:rFonts w:cs="Times New Roman"/>
+                <w:szCs w:val="26"/>
+                <w:lang w:val="vi-VN"/>
+              </w:rPr>
+            </w:pPr>
+            <w:r>
+              <w:rPr>
+                <w:rFonts w:cs="Times New Roman"/>
+                <w:szCs w:val="26"/>
+                <w:lang w:val="vi-VN"/>
+              </w:rPr>
+              <w:t>Thực hiện</w:t>
+            </w:r>
+          </w:p>
+        </w:tc>
+        <w:tc>
+          <w:tcPr>
+            <w:tcW w:w="1335" w:type="dxa"/>
+            <w:vAlign w:val="center"/>
+          </w:tcPr>
+          <w:p>
+            <w:pPr>
+              <w:jc w:val="center"/>
+              <w:rPr>
+                <w:rFonts w:cs="Times New Roman"/>
+                <w:szCs w:val="26"/>
+                <w:lang w:val="vi-VN"/>
+              </w:rPr>
+            </w:pPr>
+            <w:r>
+              <w:rPr>
+                <w:rFonts w:cs="Times New Roman"/>
+                <w:szCs w:val="26"/>
+                <w:lang w:val="vi-VN"/>
+              </w:rPr>
+              <w:t>3</w:t>
+            </w:r>
+          </w:p>
+        </w:tc>
+        <w:tc>
+          <w:tcPr>
+            <w:tcW w:w="1336" w:type="dxa"/>
+            <w:vAlign w:val="center"/>
+          </w:tcPr>
+          <w:p>
+            <w:pPr>
+              <w:jc w:val="center"/>
+              <w:rPr>
+                <w:rFonts w:cs="Times New Roman"/>
+                <w:szCs w:val="26"/>
+                <w:lang w:val="vi-VN"/>
+              </w:rPr>
+            </w:pPr>
+            <w:r>
+              <w:rPr>
+                <w:rFonts w:cs="Times New Roman"/>
+                <w:szCs w:val="26"/>
+                <w:lang w:val="vi-VN"/>
+              </w:rPr>
+              <w:t>90%</w:t>
+            </w:r>
+          </w:p>
+        </w:tc>
+        <w:tc>
+          <w:tcPr>
+            <w:tcW w:w="1336" w:type="dxa"/>
+            <w:vAlign w:val="center"/>
+          </w:tcPr>
+          <w:p>
+            <w:pPr>
+              <w:jc w:val="center"/>
+              <w:rPr>
+                <w:rFonts w:cs="Times New Roman"/>
+                <w:szCs w:val="26"/>
+                <w:lang w:val="vi-VN"/>
+              </w:rPr>
+            </w:pPr>
+            <w:r>
+              <w:rPr>
+                <w:rFonts w:cs="Times New Roman"/>
+                <w:szCs w:val="26"/>
+                <w:lang w:val="vi-VN"/>
+              </w:rPr>
+              <w:t>Trần Khánh Linh</w:t>
+            </w:r>
+          </w:p>
+        </w:tc>
+      </w:tr>
+      <w:tr>
+        <w:tc>
+          <w:tcPr>
+            <w:tcW w:w="1335" w:type="dxa"/>
+            <w:vAlign w:val="center"/>
+          </w:tcPr>
+          <w:p>
+            <w:pPr>
+              <w:jc w:val="center"/>
+              <w:rPr>
+                <w:rFonts w:cs="Times New Roman"/>
+                <w:szCs w:val="26"/>
+                <w:lang w:val="vi-VN"/>
+              </w:rPr>
+            </w:pPr>
+            <w:r>
+              <w:rPr>
+                <w:rFonts w:cs="Times New Roman"/>
+                <w:szCs w:val="26"/>
+                <w:lang w:val="vi-VN"/>
+              </w:rPr>
+              <w:t>13</w:t>
+            </w:r>
+          </w:p>
+        </w:tc>
+        <w:tc>
+          <w:tcPr>
+            <w:tcW w:w="1335" w:type="dxa"/>
+            <w:vAlign w:val="center"/>
+          </w:tcPr>
+          <w:p>
+            <w:pPr>
+              <w:jc w:val="center"/>
+              <w:rPr>
+                <w:rFonts w:cs="Times New Roman"/>
+                <w:szCs w:val="26"/>
+                <w:lang w:val="vi-VN"/>
+              </w:rPr>
+            </w:pPr>
+            <w:r>
+              <w:rPr>
+                <w:rFonts w:cs="Times New Roman"/>
+                <w:szCs w:val="26"/>
+                <w:lang w:val="vi-VN"/>
+              </w:rPr>
+              <w:t>Kiểm thử hiệu suất</w:t>
+            </w:r>
+          </w:p>
+        </w:tc>
+        <w:tc>
+          <w:tcPr>
+            <w:tcW w:w="1335" w:type="dxa"/>
+            <w:vAlign w:val="center"/>
+          </w:tcPr>
+          <w:p>
+            <w:pPr>
+              <w:jc w:val="center"/>
+              <w:rPr>
+                <w:rFonts w:cs="Times New Roman"/>
+                <w:szCs w:val="26"/>
+                <w:lang w:val="vi-VN"/>
+              </w:rPr>
+            </w:pPr>
+            <w:r>
+              <w:rPr>
+                <w:rFonts w:cs="Times New Roman"/>
+                <w:szCs w:val="26"/>
+                <w:lang w:val="vi-VN"/>
+              </w:rPr>
+              <w:t>Viết kịch bản</w:t>
+            </w:r>
+          </w:p>
+        </w:tc>
+        <w:tc>
+          <w:tcPr>
+            <w:tcW w:w="1335" w:type="dxa"/>
+            <w:vAlign w:val="center"/>
+          </w:tcPr>
+          <w:p>
+            <w:pPr>
+              <w:jc w:val="center"/>
+              <w:rPr>
+                <w:rFonts w:cs="Times New Roman"/>
+                <w:szCs w:val="26"/>
+                <w:lang w:val="vi-VN"/>
+              </w:rPr>
+            </w:pPr>
+            <w:r>
+              <w:rPr>
+                <w:rFonts w:cs="Times New Roman"/>
+                <w:szCs w:val="26"/>
+                <w:lang w:val="vi-VN"/>
+              </w:rPr>
+              <w:t>Thực hiện</w:t>
+            </w:r>
+          </w:p>
+        </w:tc>
+        <w:tc>
+          <w:tcPr>
+            <w:tcW w:w="1335" w:type="dxa"/>
+            <w:vAlign w:val="center"/>
+          </w:tcPr>
+          <w:p>
+            <w:pPr>
+              <w:jc w:val="center"/>
+              <w:rPr>
+                <w:rFonts w:cs="Times New Roman"/>
+                <w:szCs w:val="26"/>
+                <w:lang w:val="vi-VN"/>
+              </w:rPr>
+            </w:pPr>
+            <w:r>
+              <w:rPr>
+                <w:rFonts w:cs="Times New Roman"/>
+                <w:szCs w:val="26"/>
+                <w:lang w:val="vi-VN"/>
+              </w:rPr>
+              <w:t>4</w:t>
+            </w:r>
+          </w:p>
+        </w:tc>
+        <w:tc>
+          <w:tcPr>
+            <w:tcW w:w="1336" w:type="dxa"/>
+            <w:vAlign w:val="center"/>
+          </w:tcPr>
+          <w:p>
+            <w:pPr>
+              <w:jc w:val="center"/>
+              <w:rPr>
+                <w:rFonts w:cs="Times New Roman"/>
+                <w:szCs w:val="26"/>
+                <w:lang w:val="vi-VN"/>
+              </w:rPr>
+            </w:pPr>
+            <w:r>
+              <w:rPr>
+                <w:rFonts w:cs="Times New Roman"/>
+                <w:szCs w:val="26"/>
+                <w:lang w:val="vi-VN"/>
+              </w:rPr>
+              <w:t>75%</w:t>
+            </w:r>
+          </w:p>
+        </w:tc>
+        <w:tc>
+          <w:tcPr>
+            <w:tcW w:w="1336" w:type="dxa"/>
+            <w:vAlign w:val="center"/>
+          </w:tcPr>
+          <w:p>
+            <w:pPr>
+              <w:jc w:val="center"/>
+              <w:rPr>
+                <w:rFonts w:cs="Times New Roman"/>
+                <w:szCs w:val="26"/>
+                <w:lang w:val="vi-VN"/>
+              </w:rPr>
+            </w:pPr>
+            <w:r>
+              <w:rPr>
+                <w:rFonts w:cs="Times New Roman"/>
+                <w:szCs w:val="26"/>
+                <w:lang w:val="vi-VN"/>
+              </w:rPr>
+              <w:t>Lê Hồng Anh</w:t>
+            </w:r>
+          </w:p>
+        </w:tc>
+      </w:tr>
+      <w:tr>
+        <w:tc>
+          <w:tcPr>
+            <w:tcW w:w="1335" w:type="dxa"/>
+            <w:vAlign w:val="center"/>
+          </w:tcPr>
+          <w:p>
+            <w:pPr>
+              <w:jc w:val="center"/>
+              <w:rPr>
+                <w:rFonts w:cs="Times New Roman"/>
+                <w:szCs w:val="26"/>
+                <w:lang w:val="vi-VN"/>
+              </w:rPr>
+            </w:pPr>
+            <w:r>
+              <w:rPr>
+                <w:rFonts w:cs="Times New Roman"/>
+                <w:szCs w:val="26"/>
+                <w:lang w:val="vi-VN"/>
+              </w:rPr>
+              <w:t>14</w:t>
+            </w:r>
+          </w:p>
+        </w:tc>
+        <w:tc>
+          <w:tcPr>
+            <w:tcW w:w="1335" w:type="dxa"/>
+            <w:vAlign w:val="center"/>
+          </w:tcPr>
+          <w:p>
+            <w:pPr>
+              <w:jc w:val="center"/>
+              <w:rPr>
+                <w:rFonts w:cs="Times New Roman"/>
+                <w:szCs w:val="26"/>
+                <w:lang w:val="vi-VN"/>
+              </w:rPr>
+            </w:pPr>
+            <w:r>
+              <w:rPr>
+                <w:rFonts w:cs="Times New Roman"/>
+                <w:szCs w:val="26"/>
+                <w:lang w:val="vi-VN"/>
+              </w:rPr>
+              <w:t>Đặt trước sách</w:t>
+            </w:r>
+          </w:p>
+        </w:tc>
+        <w:tc>
+          <w:tcPr>
+            <w:tcW w:w="1335" w:type="dxa"/>
+            <w:vAlign w:val="center"/>
+          </w:tcPr>
+          <w:p>
+            <w:pPr>
+              <w:jc w:val="center"/>
+              <w:rPr>
+                <w:rFonts w:cs="Times New Roman"/>
+                <w:szCs w:val="26"/>
+                <w:lang w:val="vi-VN"/>
+              </w:rPr>
+            </w:pPr>
+            <w:r>
+              <w:rPr>
+                <w:rFonts w:cs="Times New Roman"/>
+                <w:szCs w:val="26"/>
+                <w:lang w:val="vi-VN"/>
+              </w:rPr>
+              <w:t>Viết kịch bản</w:t>
+            </w:r>
+          </w:p>
+        </w:tc>
+        <w:tc>
+          <w:tcPr>
+            <w:tcW w:w="1335" w:type="dxa"/>
+            <w:vAlign w:val="center"/>
+          </w:tcPr>
+          <w:p>
+            <w:pPr>
+              <w:jc w:val="center"/>
+              <w:rPr>
+                <w:rFonts w:cs="Times New Roman"/>
+                <w:szCs w:val="26"/>
+                <w:lang w:val="vi-VN"/>
+              </w:rPr>
+            </w:pPr>
+            <w:r>
+              <w:rPr>
+                <w:rFonts w:cs="Times New Roman"/>
+                <w:szCs w:val="26"/>
+                <w:lang w:val="vi-VN"/>
+              </w:rPr>
+              <w:t>Thực hiện</w:t>
+            </w:r>
+          </w:p>
+        </w:tc>
+        <w:tc>
+          <w:tcPr>
+            <w:tcW w:w="1335" w:type="dxa"/>
+            <w:vAlign w:val="center"/>
+          </w:tcPr>
+          <w:p>
+            <w:pPr>
+              <w:jc w:val="center"/>
+              <w:rPr>
+                <w:rFonts w:cs="Times New Roman"/>
+                <w:szCs w:val="26"/>
+                <w:lang w:val="vi-VN"/>
+              </w:rPr>
+            </w:pPr>
+            <w:r>
+              <w:rPr>
+                <w:rFonts w:cs="Times New Roman"/>
+                <w:szCs w:val="26"/>
+                <w:lang w:val="vi-VN"/>
+              </w:rPr>
+              <w:t>3</w:t>
+            </w:r>
+          </w:p>
+        </w:tc>
+        <w:tc>
+          <w:tcPr>
+            <w:tcW w:w="1336" w:type="dxa"/>
+            <w:vAlign w:val="center"/>
+          </w:tcPr>
+          <w:p>
+            <w:pPr>
+              <w:jc w:val="center"/>
+              <w:rPr>
+                <w:rFonts w:cs="Times New Roman"/>
+                <w:szCs w:val="26"/>
+                <w:lang w:val="vi-VN"/>
+              </w:rPr>
+            </w:pPr>
+            <w:r>
+              <w:rPr>
+                <w:rFonts w:cs="Times New Roman"/>
+                <w:szCs w:val="26"/>
+                <w:lang w:val="vi-VN"/>
+              </w:rPr>
+              <w:t>85%</w:t>
+            </w:r>
+          </w:p>
+        </w:tc>
+        <w:tc>
+          <w:tcPr>
+            <w:tcW w:w="1336" w:type="dxa"/>
+            <w:vAlign w:val="center"/>
+          </w:tcPr>
+          <w:p>
+            <w:pPr>
+              <w:jc w:val="center"/>
+              <w:rPr>
+                <w:rFonts w:cs="Times New Roman"/>
+                <w:szCs w:val="26"/>
+                <w:lang w:val="vi-VN"/>
+              </w:rPr>
+            </w:pPr>
+            <w:r>
+              <w:rPr>
+                <w:rFonts w:cs="Times New Roman"/>
+                <w:szCs w:val="26"/>
+                <w:lang w:val="vi-VN"/>
+              </w:rPr>
+              <w:t>Khoàng Đại Nghĩa</w:t>
+            </w:r>
+          </w:p>
+        </w:tc>
+      </w:tr>
+      <w:tr>
+        <w:tc>
+          <w:tcPr>
+            <w:tcW w:w="1335" w:type="dxa"/>
+            <w:vAlign w:val="center"/>
+          </w:tcPr>
+          <w:p>
+            <w:pPr>
+              <w:jc w:val="center"/>
+              <w:rPr>
+                <w:rFonts w:cs="Times New Roman"/>
+                <w:szCs w:val="26"/>
+                <w:lang w:val="vi-VN"/>
+              </w:rPr>
+            </w:pPr>
+            <w:r>
+              <w:rPr>
+                <w:rFonts w:cs="Times New Roman"/>
+                <w:szCs w:val="26"/>
+                <w:lang w:val="vi-VN"/>
+              </w:rPr>
+              <w:t>15</w:t>
+            </w:r>
+          </w:p>
+        </w:tc>
+        <w:tc>
+          <w:tcPr>
+            <w:tcW w:w="1335" w:type="dxa"/>
+            <w:vAlign w:val="center"/>
+          </w:tcPr>
+          <w:p>
+            <w:pPr>
+              <w:jc w:val="center"/>
+              <w:rPr>
+                <w:rFonts w:cs="Times New Roman"/>
+                <w:szCs w:val="26"/>
+                <w:lang w:val="vi-VN"/>
+              </w:rPr>
+            </w:pPr>
+            <w:r>
+              <w:rPr>
+                <w:rFonts w:cs="Times New Roman"/>
+                <w:szCs w:val="26"/>
+                <w:lang w:val="vi-VN"/>
+              </w:rPr>
+              <w:t>Lịch sử mượn sách</w:t>
+            </w:r>
+          </w:p>
+        </w:tc>
+        <w:tc>
+          <w:tcPr>
+            <w:tcW w:w="1335" w:type="dxa"/>
+            <w:vAlign w:val="center"/>
+          </w:tcPr>
+          <w:p>
+            <w:pPr>
+              <w:jc w:val="center"/>
+              <w:rPr>
+                <w:rFonts w:cs="Times New Roman"/>
+                <w:szCs w:val="26"/>
+                <w:lang w:val="vi-VN"/>
+              </w:rPr>
+            </w:pPr>
+            <w:r>
+              <w:rPr>
+                <w:rFonts w:cs="Times New Roman"/>
+                <w:szCs w:val="26"/>
+                <w:lang w:val="vi-VN"/>
+              </w:rPr>
+              <w:t>Viết kịch bản</w:t>
+            </w:r>
+          </w:p>
+        </w:tc>
+        <w:tc>
+          <w:tcPr>
+            <w:tcW w:w="1335" w:type="dxa"/>
+            <w:vAlign w:val="center"/>
+          </w:tcPr>
+          <w:p>
+            <w:pPr>
+              <w:jc w:val="center"/>
+              <w:rPr>
+                <w:rFonts w:cs="Times New Roman"/>
+                <w:szCs w:val="26"/>
+                <w:lang w:val="vi-VN"/>
+              </w:rPr>
+            </w:pPr>
+            <w:r>
+              <w:rPr>
+                <w:rFonts w:cs="Times New Roman"/>
+                <w:szCs w:val="26"/>
+                <w:lang w:val="vi-VN"/>
+              </w:rPr>
+              <w:t>Thực hiện</w:t>
+            </w:r>
+          </w:p>
+        </w:tc>
+        <w:tc>
+          <w:tcPr>
+            <w:tcW w:w="1335" w:type="dxa"/>
+            <w:vAlign w:val="center"/>
+          </w:tcPr>
+          <w:p>
+            <w:pPr>
+              <w:jc w:val="center"/>
+              <w:rPr>
+                <w:rFonts w:cs="Times New Roman"/>
+                <w:szCs w:val="26"/>
+                <w:lang w:val="vi-VN"/>
+              </w:rPr>
+            </w:pPr>
+            <w:r>
+              <w:rPr>
+                <w:rFonts w:cs="Times New Roman"/>
+                <w:szCs w:val="26"/>
+                <w:lang w:val="vi-VN"/>
+              </w:rPr>
+              <w:t>4</w:t>
+            </w:r>
+          </w:p>
+        </w:tc>
+        <w:tc>
+          <w:tcPr>
+            <w:tcW w:w="1336" w:type="dxa"/>
+            <w:vAlign w:val="center"/>
+          </w:tcPr>
+          <w:p>
+            <w:pPr>
+              <w:jc w:val="center"/>
+              <w:rPr>
+                <w:rFonts w:cs="Times New Roman"/>
+                <w:szCs w:val="26"/>
+                <w:lang w:val="vi-VN"/>
+              </w:rPr>
+            </w:pPr>
+            <w:r>
+              <w:rPr>
+                <w:rFonts w:cs="Times New Roman"/>
+                <w:szCs w:val="26"/>
+                <w:lang w:val="vi-VN"/>
+              </w:rPr>
+              <w:t>95%</w:t>
+            </w:r>
+          </w:p>
+        </w:tc>
+        <w:tc>
+          <w:tcPr>
+            <w:tcW w:w="1336" w:type="dxa"/>
+            <w:vAlign w:val="center"/>
+          </w:tcPr>
+          <w:p>
+            <w:pPr>
+              <w:jc w:val="center"/>
+              <w:rPr>
+                <w:rFonts w:cs="Times New Roman"/>
+                <w:szCs w:val="26"/>
+                <w:lang w:val="vi-VN"/>
+              </w:rPr>
+            </w:pPr>
+            <w:r>
+              <w:rPr>
+                <w:rFonts w:cs="Times New Roman"/>
+                <w:szCs w:val="26"/>
+                <w:lang w:val="vi-VN"/>
+              </w:rPr>
+              <w:t>Trần Khánh Linh</w:t>
+            </w:r>
+          </w:p>
+        </w:tc>
+      </w:tr>
+      <w:tr>
+        <w:tc>
+          <w:tcPr>
+            <w:tcW w:w="1335" w:type="dxa"/>
+            <w:vAlign w:val="center"/>
+          </w:tcPr>
+          <w:p>
+            <w:pPr>
+              <w:jc w:val="center"/>
+              <w:rPr>
+                <w:rFonts w:cs="Times New Roman"/>
+                <w:szCs w:val="26"/>
+                <w:lang w:val="vi-VN"/>
+              </w:rPr>
+            </w:pPr>
+            <w:r>
+              <w:rPr>
+                <w:rFonts w:cs="Times New Roman"/>
+                <w:szCs w:val="26"/>
+                <w:lang w:val="vi-VN"/>
+              </w:rPr>
+              <w:lastRenderedPageBreak/>
+              <w:t>16</w:t>
+            </w:r>
+          </w:p>
+        </w:tc>
+        <w:tc>
+          <w:tcPr>
+            <w:tcW w:w="1335" w:type="dxa"/>
+            <w:vAlign w:val="center"/>
+          </w:tcPr>
+          <w:p>
+            <w:pPr>
+              <w:jc w:val="center"/>
+              <w:rPr>
+                <w:rFonts w:cs="Times New Roman"/>
+                <w:szCs w:val="26"/>
+                <w:lang w:val="vi-VN"/>
+              </w:rPr>
+            </w:pPr>
+            <w:r>
+              <w:rPr>
+                <w:rFonts w:cs="Times New Roman"/>
+                <w:szCs w:val="26"/>
+                <w:lang w:val="vi-VN"/>
+              </w:rPr>
+              <w:t>Kiểm thử bảo mật</w:t>
+            </w:r>
+          </w:p>
+        </w:tc>
+        <w:tc>
+          <w:tcPr>
+            <w:tcW w:w="1335" w:type="dxa"/>
+            <w:vAlign w:val="center"/>
+          </w:tcPr>
+          <w:p>
+            <w:pPr>
+              <w:jc w:val="center"/>
+              <w:rPr>
+                <w:rFonts w:cs="Times New Roman"/>
+                <w:szCs w:val="26"/>
+                <w:lang w:val="vi-VN"/>
+              </w:rPr>
+            </w:pPr>
+            <w:r>
+              <w:rPr>
+                <w:rFonts w:cs="Times New Roman"/>
+                <w:szCs w:val="26"/>
+                <w:lang w:val="vi-VN"/>
+              </w:rPr>
+              <w:t>Viết kịch bản</w:t>
+            </w:r>
+          </w:p>
+        </w:tc>
+        <w:tc>
+          <w:tcPr>
+            <w:tcW w:w="1335" w:type="dxa"/>
+            <w:vAlign w:val="center"/>
+          </w:tcPr>
+          <w:p>
+            <w:pPr>
+              <w:jc w:val="center"/>
+              <w:rPr>
+                <w:rFonts w:cs="Times New Roman"/>
+                <w:szCs w:val="26"/>
+                <w:lang w:val="vi-VN"/>
+              </w:rPr>
+            </w:pPr>
+            <w:r>
+              <w:rPr>
+                <w:rFonts w:cs="Times New Roman"/>
+                <w:szCs w:val="26"/>
+                <w:lang w:val="vi-VN"/>
+              </w:rPr>
+              <w:t>Thực hiện</w:t>
+            </w:r>
+          </w:p>
+        </w:tc>
+        <w:tc>
+          <w:tcPr>
+            <w:tcW w:w="1335" w:type="dxa"/>
+            <w:vAlign w:val="center"/>
+          </w:tcPr>
+          <w:p>
+            <w:pPr>
+              <w:jc w:val="center"/>
+              <w:rPr>
+                <w:rFonts w:cs="Times New Roman"/>
+                <w:szCs w:val="26"/>
+                <w:lang w:val="vi-VN"/>
+              </w:rPr>
+            </w:pPr>
+            <w:r>
+              <w:rPr>
+                <w:rFonts w:cs="Times New Roman"/>
+                <w:szCs w:val="26"/>
+                <w:lang w:val="vi-VN"/>
+              </w:rPr>
+              <w:t>5</w:t>
+            </w:r>
+          </w:p>
+        </w:tc>
+        <w:tc>
+          <w:tcPr>
+            <w:tcW w:w="1336" w:type="dxa"/>
+            <w:vAlign w:val="center"/>
+          </w:tcPr>
+          <w:p>
+            <w:pPr>
+              <w:jc w:val="center"/>
+              <w:rPr>
+                <w:rFonts w:cs="Times New Roman"/>
+                <w:szCs w:val="26"/>
+                <w:lang w:val="vi-VN"/>
+              </w:rPr>
+            </w:pPr>
+            <w:r>
+              <w:rPr>
+                <w:rFonts w:cs="Times New Roman"/>
+                <w:szCs w:val="26"/>
+                <w:lang w:val="vi-VN"/>
+              </w:rPr>
+              <w:t>80%</w:t>
+            </w:r>
+          </w:p>
+        </w:tc>
+        <w:tc>
+          <w:tcPr>
+            <w:tcW w:w="1336" w:type="dxa"/>
+            <w:vAlign w:val="center"/>
+          </w:tcPr>
+          <w:p>
+            <w:pPr>
+              <w:jc w:val="center"/>
+              <w:rPr>
+                <w:rFonts w:cs="Times New Roman"/>
+                <w:szCs w:val="26"/>
+                <w:lang w:val="vi-VN"/>
+              </w:rPr>
+            </w:pPr>
+            <w:r>
+              <w:rPr>
+                <w:rFonts w:cs="Times New Roman"/>
+                <w:szCs w:val="26"/>
+                <w:lang w:val="vi-VN"/>
+              </w:rPr>
+              <w:t>Lê Hồng Anh</w:t>
+            </w:r>
+          </w:p>
+        </w:tc>
+      </w:tr>
+      <w:tr>
+        <w:tc>
+          <w:tcPr>
+            <w:tcW w:w="1335" w:type="dxa"/>
+            <w:vAlign w:val="center"/>
+          </w:tcPr>
+          <w:p>
+            <w:pPr>
+              <w:jc w:val="center"/>
+              <w:rPr>
+                <w:rFonts w:cs="Times New Roman"/>
+                <w:szCs w:val="26"/>
+                <w:lang w:val="vi-VN"/>
+              </w:rPr>
+            </w:pPr>
+            <w:r>
+              <w:rPr>
+                <w:rFonts w:cs="Times New Roman"/>
+                <w:szCs w:val="26"/>
+                <w:lang w:val="vi-VN"/>
+              </w:rPr>
+              <w:t>17</w:t>
+            </w:r>
+          </w:p>
+        </w:tc>
+        <w:tc>
+          <w:tcPr>
+            <w:tcW w:w="1335" w:type="dxa"/>
+            <w:vAlign w:val="center"/>
+          </w:tcPr>
+          <w:p>
+            <w:pPr>
+              <w:jc w:val="center"/>
+              <w:rPr>
+                <w:rFonts w:cs="Times New Roman"/>
+                <w:szCs w:val="26"/>
+                <w:lang w:val="vi-VN"/>
+              </w:rPr>
+            </w:pPr>
+            <w:r>
+              <w:rPr>
+                <w:rFonts w:cs="Times New Roman"/>
+                <w:szCs w:val="26"/>
+                <w:lang w:val="vi-VN"/>
+              </w:rPr>
+              <w:t>Xuất báo cáo PDF</w:t>
+            </w:r>
+          </w:p>
+        </w:tc>
+        <w:tc>
+          <w:tcPr>
+            <w:tcW w:w="1335" w:type="dxa"/>
+            <w:vAlign w:val="center"/>
+          </w:tcPr>
+          <w:p>
+            <w:pPr>
+              <w:jc w:val="center"/>
+              <w:rPr>
+                <w:rFonts w:cs="Times New Roman"/>
+                <w:szCs w:val="26"/>
+                <w:lang w:val="vi-VN"/>
+              </w:rPr>
+            </w:pPr>
+            <w:r>
+              <w:rPr>
+                <w:rFonts w:cs="Times New Roman"/>
+                <w:szCs w:val="26"/>
+                <w:lang w:val="vi-VN"/>
+              </w:rPr>
+              <w:t>Viết kịch bản</w:t>
+            </w:r>
+          </w:p>
+        </w:tc>
+        <w:tc>
+          <w:tcPr>
+            <w:tcW w:w="1335" w:type="dxa"/>
+            <w:vAlign w:val="center"/>
+          </w:tcPr>
+          <w:p>
+            <w:pPr>
+              <w:jc w:val="center"/>
+              <w:rPr>
+                <w:rFonts w:cs="Times New Roman"/>
+                <w:szCs w:val="26"/>
+                <w:lang w:val="vi-VN"/>
+              </w:rPr>
+            </w:pPr>
+            <w:r>
+              <w:rPr>
+                <w:rFonts w:cs="Times New Roman"/>
+                <w:szCs w:val="26"/>
+                <w:lang w:val="vi-VN"/>
+              </w:rPr>
+              <w:t>Thực hiện</w:t>
+            </w:r>
+          </w:p>
+        </w:tc>
+        <w:tc>
+          <w:tcPr>
+            <w:tcW w:w="1335" w:type="dxa"/>
+            <w:vAlign w:val="center"/>
+          </w:tcPr>
+          <w:p>
+            <w:pPr>
+              <w:jc w:val="center"/>
+              <w:rPr>
+                <w:rFonts w:cs="Times New Roman"/>
+                <w:szCs w:val="26"/>
+                <w:lang w:val="vi-VN"/>
+              </w:rPr>
+            </w:pPr>
+            <w:r>
+              <w:rPr>
+                <w:rFonts w:cs="Times New Roman"/>
+                <w:szCs w:val="26"/>
+                <w:lang w:val="vi-VN"/>
+              </w:rPr>
+              <w:t>3</w:t>
+            </w:r>
+          </w:p>
+        </w:tc>
+        <w:tc>
+          <w:tcPr>
+            <w:tcW w:w="1336" w:type="dxa"/>
+            <w:vAlign w:val="center"/>
+          </w:tcPr>
+          <w:p>
+            <w:pPr>
+              <w:jc w:val="center"/>
+              <w:rPr>
+                <w:rFonts w:cs="Times New Roman"/>
+                <w:szCs w:val="26"/>
+                <w:lang w:val="vi-VN"/>
+              </w:rPr>
+            </w:pPr>
+            <w:r>
+              <w:rPr>
+                <w:rFonts w:cs="Times New Roman"/>
+                <w:szCs w:val="26"/>
+                <w:lang w:val="vi-VN"/>
+              </w:rPr>
+              <w:t>90%</w:t>
+            </w:r>
+          </w:p>
+        </w:tc>
+        <w:tc>
+          <w:tcPr>
+            <w:tcW w:w="1336" w:type="dxa"/>
+            <w:vAlign w:val="center"/>
+          </w:tcPr>
+          <w:p>
+            <w:pPr>
+              <w:jc w:val="center"/>
+              <w:rPr>
+                <w:rFonts w:cs="Times New Roman"/>
+                <w:szCs w:val="26"/>
+                <w:lang w:val="vi-VN"/>
+              </w:rPr>
+            </w:pPr>
+            <w:r>
+              <w:rPr>
+                <w:rFonts w:cs="Times New Roman"/>
+                <w:szCs w:val="26"/>
+                <w:lang w:val="vi-VN"/>
+              </w:rPr>
+              <w:t>Khoàng Đại Nghĩa</w:t>
+            </w:r>
+          </w:p>
+        </w:tc>
+      </w:tr>
+      <w:tr>
+        <w:tc>
+          <w:tcPr>
+            <w:tcW w:w="1335" w:type="dxa"/>
+            <w:vAlign w:val="center"/>
+          </w:tcPr>
+          <w:p>
+            <w:pPr>
+              <w:jc w:val="center"/>
+              <w:rPr>
+                <w:rFonts w:cs="Times New Roman"/>
+                <w:szCs w:val="26"/>
+                <w:lang w:val="vi-VN"/>
+              </w:rPr>
+            </w:pPr>
+            <w:r>
+              <w:rPr>
+                <w:rFonts w:cs="Times New Roman"/>
+                <w:szCs w:val="26"/>
+                <w:lang w:val="vi-VN"/>
+              </w:rPr>
+              <w:t>18</w:t>
+            </w:r>
+          </w:p>
+        </w:tc>
+        <w:tc>
+          <w:tcPr>
+            <w:tcW w:w="1335" w:type="dxa"/>
+            <w:vAlign w:val="center"/>
+          </w:tcPr>
+          <w:p>
+            <w:pPr>
+              <w:jc w:val="center"/>
+              <w:rPr>
+                <w:rFonts w:cs="Times New Roman"/>
+                <w:szCs w:val="26"/>
+                <w:lang w:val="vi-VN"/>
+              </w:rPr>
+            </w:pPr>
+            <w:r>
+              <w:rPr>
+                <w:rFonts w:cs="Times New Roman"/>
+                <w:szCs w:val="26"/>
+                <w:lang w:val="vi-VN"/>
+              </w:rPr>
+              <w:t>Quét mã QR</w:t>
+            </w:r>
+          </w:p>
+        </w:tc>
+        <w:tc>
+          <w:tcPr>
+            <w:tcW w:w="1335" w:type="dxa"/>
+            <w:vAlign w:val="center"/>
+          </w:tcPr>
+          <w:p>
+            <w:pPr>
+              <w:jc w:val="center"/>
+              <w:rPr>
+                <w:rFonts w:cs="Times New Roman"/>
+                <w:szCs w:val="26"/>
+                <w:lang w:val="vi-VN"/>
+              </w:rPr>
+            </w:pPr>
+            <w:r>
+              <w:rPr>
+                <w:rFonts w:cs="Times New Roman"/>
+                <w:szCs w:val="26"/>
+                <w:lang w:val="vi-VN"/>
+              </w:rPr>
+              <w:t>Viết kịch bản</w:t>
+            </w:r>
+          </w:p>
+        </w:tc>
+        <w:tc>
+          <w:tcPr>
+            <w:tcW w:w="1335" w:type="dxa"/>
+            <w:vAlign w:val="center"/>
+          </w:tcPr>
+          <w:p>
+            <w:pPr>
+              <w:jc w:val="center"/>
+              <w:rPr>
+                <w:rFonts w:cs="Times New Roman"/>
+                <w:szCs w:val="26"/>
+                <w:lang w:val="vi-VN"/>
+              </w:rPr>
+            </w:pPr>
+            <w:r>
+              <w:rPr>
+                <w:rFonts w:cs="Times New Roman"/>
+                <w:szCs w:val="26"/>
+                <w:lang w:val="vi-VN"/>
+              </w:rPr>
+              <w:t>Thực hiện</w:t>
+            </w:r>
+          </w:p>
+        </w:tc>
+        <w:tc>
+          <w:tcPr>
+            <w:tcW w:w="1335" w:type="dxa"/>
+            <w:vAlign w:val="center"/>
+          </w:tcPr>
+          <w:p>
+            <w:pPr>
+              <w:jc w:val="center"/>
+              <w:rPr>
+                <w:rFonts w:cs="Times New Roman"/>
+                <w:szCs w:val="26"/>
+                <w:lang w:val="vi-VN"/>
+              </w:rPr>
+            </w:pPr>
+            <w:r>
+              <w:rPr>
+                <w:rFonts w:cs="Times New Roman"/>
+                <w:szCs w:val="26"/>
+                <w:lang w:val="vi-VN"/>
+              </w:rPr>
+              <w:t>3</w:t>
+            </w:r>
+          </w:p>
+        </w:tc>
+        <w:tc>
+          <w:tcPr>
+            <w:tcW w:w="1336" w:type="dxa"/>
+            <w:vAlign w:val="center"/>
+          </w:tcPr>
+          <w:p>
+            <w:pPr>
+              <w:jc w:val="center"/>
+              <w:rPr>
+                <w:rFonts w:cs="Times New Roman"/>
+                <w:szCs w:val="26"/>
+                <w:lang w:val="vi-VN"/>
+              </w:rPr>
+            </w:pPr>
+            <w:r>
+              <w:rPr>
+                <w:rFonts w:cs="Times New Roman"/>
+                <w:szCs w:val="26"/>
+                <w:lang w:val="vi-VN"/>
+              </w:rPr>
+              <w:t>85%</w:t>
+            </w:r>
+          </w:p>
+        </w:tc>
+        <w:tc>
+          <w:tcPr>
+            <w:tcW w:w="1336" w:type="dxa"/>
+            <w:vAlign w:val="center"/>
+          </w:tcPr>
+          <w:p>
+            <w:pPr>
+              <w:jc w:val="center"/>
+              <w:rPr>
+                <w:rFonts w:cs="Times New Roman"/>
+                <w:szCs w:val="26"/>
+                <w:lang w:val="vi-VN"/>
+              </w:rPr>
+            </w:pPr>
+            <w:r>
+              <w:rPr>
+                <w:rFonts w:cs="Times New Roman"/>
+                <w:szCs w:val="26"/>
+                <w:lang w:val="vi-VN"/>
+              </w:rPr>
+              <w:t>Trần Khánh Linh</w:t>
+            </w:r>
+          </w:p>
+        </w:tc>
+      </w:tr>
+      <w:tr>
+        <w:tc>
+          <w:tcPr>
+            <w:tcW w:w="1335" w:type="dxa"/>
+            <w:vAlign w:val="center"/>
+          </w:tcPr>
+          <w:p>
+            <w:pPr>
+              <w:jc w:val="center"/>
+              <w:rPr>
+                <w:rFonts w:cs="Times New Roman"/>
+                <w:szCs w:val="26"/>
+                <w:lang w:val="vi-VN"/>
+              </w:rPr>
+            </w:pPr>
+            <w:r>
+              <w:rPr>
+                <w:rFonts w:cs="Times New Roman"/>
+                <w:szCs w:val="26"/>
+                <w:lang w:val="vi-VN"/>
+              </w:rPr>
+              <w:t>19</w:t>
+            </w:r>
+          </w:p>
+        </w:tc>
+        <w:tc>
+          <w:tcPr>
+            <w:tcW w:w="1335" w:type="dxa"/>
+            <w:vAlign w:val="center"/>
+          </w:tcPr>
+          <w:p>
+            <w:pPr>
+              <w:jc w:val="center"/>
+              <w:rPr>
+                <w:rFonts w:cs="Times New Roman"/>
+                <w:szCs w:val="26"/>
+                <w:lang w:val="vi-VN"/>
+              </w:rPr>
+            </w:pPr>
+            <w:r>
+              <w:rPr>
+                <w:rFonts w:cs="Times New Roman"/>
+                <w:szCs w:val="26"/>
+                <w:lang w:val="vi-VN"/>
+              </w:rPr>
+              <w:t>Sao lưu dữ liệu</w:t>
+            </w:r>
+          </w:p>
+        </w:tc>
+        <w:tc>
+          <w:tcPr>
+            <w:tcW w:w="1335" w:type="dxa"/>
+            <w:vAlign w:val="center"/>
+          </w:tcPr>
+          <w:p>
+            <w:pPr>
+              <w:jc w:val="center"/>
+              <w:rPr>
+                <w:rFonts w:cs="Times New Roman"/>
+                <w:szCs w:val="26"/>
+                <w:lang w:val="vi-VN"/>
+              </w:rPr>
+            </w:pPr>
+            <w:r>
+              <w:rPr>
+                <w:rFonts w:cs="Times New Roman"/>
+                <w:szCs w:val="26"/>
+                <w:lang w:val="vi-VN"/>
+              </w:rPr>
+              <w:t>Viết kịch bản</w:t>
+            </w:r>
+          </w:p>
+        </w:tc>
+        <w:tc>
+          <w:tcPr>
+            <w:tcW w:w="1335" w:type="dxa"/>
+            <w:vAlign w:val="center"/>
+          </w:tcPr>
+          <w:p>
+            <w:pPr>
+              <w:jc w:val="center"/>
+              <w:rPr>
+                <w:rFonts w:cs="Times New Roman"/>
+                <w:szCs w:val="26"/>
+                <w:lang w:val="vi-VN"/>
+              </w:rPr>
+            </w:pPr>
+            <w:r>
+              <w:rPr>
+                <w:rFonts w:cs="Times New Roman"/>
+                <w:szCs w:val="26"/>
+                <w:lang w:val="vi-VN"/>
+              </w:rPr>
+              <w:t>Thực hiện</w:t>
+            </w:r>
+          </w:p>
+        </w:tc>
+        <w:tc>
+          <w:tcPr>
+            <w:tcW w:w="1335" w:type="dxa"/>
+            <w:vAlign w:val="center"/>
+          </w:tcPr>
+          <w:p>
+            <w:pPr>
+              <w:jc w:val="center"/>
+              <w:rPr>
+                <w:rFonts w:cs="Times New Roman"/>
+                <w:szCs w:val="26"/>
+                <w:lang w:val="vi-VN"/>
+              </w:rPr>
+            </w:pPr>
+            <w:r>
+              <w:rPr>
+                <w:rFonts w:cs="Times New Roman"/>
+                <w:szCs w:val="26"/>
+                <w:lang w:val="vi-VN"/>
+              </w:rPr>
+              <w:t>4</w:t>
+            </w:r>
+          </w:p>
+        </w:tc>
+        <w:tc>
+          <w:tcPr>
+            <w:tcW w:w="1336" w:type="dxa"/>
+            <w:vAlign w:val="center"/>
+          </w:tcPr>
+          <w:p>
+            <w:pPr>
+              <w:jc w:val="center"/>
+              <w:rPr>
+                <w:rFonts w:cs="Times New Roman"/>
+                <w:szCs w:val="26"/>
+                <w:lang w:val="vi-VN"/>
+              </w:rPr>
+            </w:pPr>
+            <w:r>
+              <w:rPr>
+                <w:rFonts w:cs="Times New Roman"/>
+                <w:szCs w:val="26"/>
+                <w:lang w:val="vi-VN"/>
+              </w:rPr>
+              <w:t>90%</w:t>
+            </w:r>
+          </w:p>
+        </w:tc>
+        <w:tc>
+          <w:tcPr>
+            <w:tcW w:w="1336" w:type="dxa"/>
+            <w:vAlign w:val="center"/>
+          </w:tcPr>
+          <w:p>
+            <w:pPr>
+              <w:jc w:val="center"/>
+              <w:rPr>
+                <w:rFonts w:cs="Times New Roman"/>
+                <w:szCs w:val="26"/>
+                <w:lang w:val="vi-VN"/>
+              </w:rPr>
+            </w:pPr>
+            <w:r>
+              <w:rPr>
+                <w:rFonts w:cs="Times New Roman"/>
+                <w:szCs w:val="26"/>
+                <w:lang w:val="vi-VN"/>
+              </w:rPr>
+              <w:t>Lê Hồng Anh</w:t>
+            </w:r>
+          </w:p>
+        </w:tc>
+      </w:tr>
+      <w:tr>
+        <w:tc>
+          <w:tcPr>
+            <w:tcW w:w="1335" w:type="dxa"/>
+            <w:vAlign w:val="center"/>
+          </w:tcPr>
+          <w:p>
+            <w:pPr>
+              <w:jc w:val="center"/>
+              <w:rPr>
+                <w:rFonts w:cs="Times New Roman"/>
+                <w:szCs w:val="26"/>
+                <w:lang w:val="vi-VN"/>
+              </w:rPr>
+            </w:pPr>
+            <w:r>
+              <w:rPr>
+                <w:rFonts w:cs="Times New Roman"/>
+                <w:szCs w:val="26"/>
+                <w:lang w:val="vi-VN"/>
+              </w:rPr>
+              <w:t>20</w:t>
+            </w:r>
+          </w:p>
+        </w:tc>
+        <w:tc>
+          <w:tcPr>
+            <w:tcW w:w="1335" w:type="dxa"/>
+            <w:vAlign w:val="center"/>
+          </w:tcPr>
+          <w:p>
+            <w:pPr>
+              <w:jc w:val="center"/>
+              <w:rPr>
+                <w:rFonts w:cs="Times New Roman"/>
+                <w:szCs w:val="26"/>
+                <w:lang w:val="vi-VN"/>
+              </w:rPr>
+            </w:pPr>
+            <w:r>
+              <w:rPr>
+                <w:rFonts w:cs="Times New Roman"/>
+                <w:szCs w:val="26"/>
+                <w:lang w:val="vi-VN"/>
+              </w:rPr>
+              <w:t>Nhập dữ liệu từ file</w:t>
+            </w:r>
+          </w:p>
+        </w:tc>
+        <w:tc>
+          <w:tcPr>
+            <w:tcW w:w="1335" w:type="dxa"/>
+            <w:vAlign w:val="center"/>
+          </w:tcPr>
+          <w:p>
+            <w:pPr>
+              <w:jc w:val="center"/>
+              <w:rPr>
+                <w:rFonts w:cs="Times New Roman"/>
+                <w:szCs w:val="26"/>
+                <w:lang w:val="vi-VN"/>
+              </w:rPr>
+            </w:pPr>
+            <w:r>
+              <w:rPr>
+                <w:rFonts w:cs="Times New Roman"/>
+                <w:szCs w:val="26"/>
+                <w:lang w:val="vi-VN"/>
+              </w:rPr>
+              <w:t>Viết kịch bản</w:t>
+            </w:r>
+          </w:p>
+        </w:tc>
+        <w:tc>
+          <w:tcPr>
+            <w:tcW w:w="1335" w:type="dxa"/>
+            <w:vAlign w:val="center"/>
+          </w:tcPr>
+          <w:p>
+            <w:pPr>
+              <w:jc w:val="center"/>
+              <w:rPr>
+                <w:rFonts w:cs="Times New Roman"/>
+                <w:szCs w:val="26"/>
+                <w:lang w:val="vi-VN"/>
+              </w:rPr>
+            </w:pPr>
+            <w:r>
+              <w:rPr>
+                <w:rFonts w:cs="Times New Roman"/>
+                <w:szCs w:val="26"/>
+                <w:lang w:val="vi-VN"/>
+              </w:rPr>
+              <w:t>Thực hiện</w:t>
+            </w:r>
+          </w:p>
+        </w:tc>
+        <w:tc>
+          <w:tcPr>
+            <w:tcW w:w="1335" w:type="dxa"/>
+            <w:vAlign w:val="center"/>
+          </w:tcPr>
+          <w:p>
+            <w:pPr>
+              <w:jc w:val="center"/>
+              <w:rPr>
+                <w:rFonts w:cs="Times New Roman"/>
+                <w:szCs w:val="26"/>
+                <w:lang w:val="vi-VN"/>
+              </w:rPr>
+            </w:pPr>
+            <w:r>
+              <w:rPr>
+                <w:rFonts w:cs="Times New Roman"/>
+                <w:szCs w:val="26"/>
+                <w:lang w:val="vi-VN"/>
+              </w:rPr>
+              <w:t>3</w:t>
+            </w:r>
+          </w:p>
+        </w:tc>
+        <w:tc>
+          <w:tcPr>
+            <w:tcW w:w="1336" w:type="dxa"/>
+            <w:vAlign w:val="center"/>
+          </w:tcPr>
+          <w:p>
+            <w:pPr>
+              <w:jc w:val="center"/>
+              <w:rPr>
+                <w:rFonts w:cs="Times New Roman"/>
+                <w:szCs w:val="26"/>
+                <w:lang w:val="vi-VN"/>
+              </w:rPr>
+            </w:pPr>
+            <w:r>
+              <w:rPr>
+                <w:rFonts w:cs="Times New Roman"/>
+                <w:szCs w:val="26"/>
+                <w:lang w:val="vi-VN"/>
+              </w:rPr>
+              <w:t>80%</w:t>
+            </w:r>
+          </w:p>
+        </w:tc>
+        <w:tc>
+          <w:tcPr>
+            <w:tcW w:w="1336" w:type="dxa"/>
+            <w:vAlign w:val="center"/>
+          </w:tcPr>
+          <w:p>
+            <w:pPr>
+              <w:jc w:val="center"/>
+              <w:rPr>
+                <w:rFonts w:cs="Times New Roman"/>
+                <w:szCs w:val="26"/>
+                <w:lang w:val="vi-VN"/>
+              </w:rPr>
+            </w:pPr>
+            <w:r>
+              <w:rPr>
+                <w:rFonts w:cs="Times New Roman"/>
+                <w:szCs w:val="26"/>
+                <w:lang w:val="vi-VN"/>
+              </w:rPr>
+              <w:t>Khoàng Đại Nghĩa</w:t>
+            </w:r>
+          </w:p>
+        </w:tc>
+      </w:tr>
+      <w:tr>
+        <w:tc>
+          <w:tcPr>
+            <w:tcW w:w="1335" w:type="dxa"/>
+            <w:vAlign w:val="center"/>
+          </w:tcPr>
+          <w:p>
+            <w:pPr>
+              <w:jc w:val="center"/>
+              <w:rPr>
+                <w:rFonts w:cs="Times New Roman"/>
+                <w:szCs w:val="26"/>
+                <w:lang w:val="vi-VN"/>
+              </w:rPr>
+            </w:pPr>
+            <w:r>
+              <w:rPr>
+                <w:rFonts w:cs="Times New Roman"/>
+                <w:szCs w:val="26"/>
+                <w:lang w:val="vi-VN"/>
+              </w:rPr>
+              <w:t>21</w:t>
+            </w:r>
+          </w:p>
+        </w:tc>
+        <w:tc>
+          <w:tcPr>
+            <w:tcW w:w="1335" w:type="dxa"/>
+            <w:vAlign w:val="center"/>
+          </w:tcPr>
+          <w:p>
+            <w:pPr>
+              <w:jc w:val="center"/>
+              <w:rPr>
+                <w:rFonts w:cs="Times New Roman"/>
+                <w:szCs w:val="26"/>
+                <w:lang w:val="vi-VN"/>
+              </w:rPr>
+            </w:pPr>
+            <w:r>
+              <w:rPr>
+                <w:rFonts w:cs="Times New Roman"/>
+                <w:szCs w:val="26"/>
+                <w:lang w:val="vi-VN"/>
+              </w:rPr>
+              <w:t>Hệ thống đăng ký sự kiện</w:t>
+            </w:r>
+          </w:p>
+        </w:tc>
+        <w:tc>
+          <w:tcPr>
+            <w:tcW w:w="1335" w:type="dxa"/>
+            <w:vAlign w:val="center"/>
+          </w:tcPr>
+          <w:p>
+            <w:pPr>
+              <w:jc w:val="center"/>
+              <w:rPr>
+                <w:rFonts w:cs="Times New Roman"/>
+                <w:szCs w:val="26"/>
+                <w:lang w:val="vi-VN"/>
+              </w:rPr>
+            </w:pPr>
+            <w:r>
+              <w:rPr>
+                <w:rFonts w:cs="Times New Roman"/>
+                <w:szCs w:val="26"/>
+                <w:lang w:val="vi-VN"/>
+              </w:rPr>
+              <w:t>Viết kịch bản</w:t>
+            </w:r>
+          </w:p>
+        </w:tc>
+        <w:tc>
+          <w:tcPr>
+            <w:tcW w:w="1335" w:type="dxa"/>
+            <w:vAlign w:val="center"/>
+          </w:tcPr>
+          <w:p>
+            <w:pPr>
+              <w:jc w:val="center"/>
+              <w:rPr>
+                <w:rFonts w:cs="Times New Roman"/>
+                <w:szCs w:val="26"/>
+                <w:lang w:val="vi-VN"/>
+              </w:rPr>
+            </w:pPr>
+            <w:r>
+              <w:rPr>
+                <w:rFonts w:cs="Times New Roman"/>
+                <w:szCs w:val="26"/>
+                <w:lang w:val="vi-VN"/>
+              </w:rPr>
+              <w:t>Thực hiện</w:t>
+            </w:r>
+          </w:p>
+        </w:tc>
+        <w:tc>
+          <w:tcPr>
+            <w:tcW w:w="1335" w:type="dxa"/>
+            <w:vAlign w:val="center"/>
+          </w:tcPr>
+          <w:p>
+            <w:pPr>
+              <w:jc w:val="center"/>
+              <w:rPr>
+                <w:rFonts w:cs="Times New Roman"/>
+                <w:szCs w:val="26"/>
+                <w:lang w:val="vi-VN"/>
+              </w:rPr>
+            </w:pPr>
+            <w:r>
+              <w:rPr>
+                <w:rFonts w:cs="Times New Roman"/>
+                <w:szCs w:val="26"/>
+                <w:lang w:val="vi-VN"/>
+              </w:rPr>
+              <w:t>4</w:t>
+            </w:r>
+          </w:p>
+        </w:tc>
+        <w:tc>
+          <w:tcPr>
+            <w:tcW w:w="1336" w:type="dxa"/>
+            <w:vAlign w:val="center"/>
+          </w:tcPr>
+          <w:p>
+            <w:pPr>
+              <w:jc w:val="center"/>
+              <w:rPr>
+                <w:rFonts w:cs="Times New Roman"/>
+                <w:szCs w:val="26"/>
+                <w:lang w:val="vi-VN"/>
+              </w:rPr>
+            </w:pPr>
+            <w:r>
+              <w:rPr>
+                <w:rFonts w:cs="Times New Roman"/>
+                <w:szCs w:val="26"/>
+                <w:lang w:val="vi-VN"/>
+              </w:rPr>
+              <w:t>85%</w:t>
+            </w:r>
+          </w:p>
+        </w:tc>
+        <w:tc>
+          <w:tcPr>
+            <w:tcW w:w="1336" w:type="dxa"/>
+            <w:vAlign w:val="center"/>
+          </w:tcPr>
+          <w:p>
+            <w:pPr>
+              <w:jc w:val="center"/>
+              <w:rPr>
+                <w:rFonts w:cs="Times New Roman"/>
+                <w:szCs w:val="26"/>
+                <w:lang w:val="vi-VN"/>
+              </w:rPr>
+            </w:pPr>
+            <w:r>
+              <w:rPr>
+                <w:rFonts w:cs="Times New Roman"/>
+                <w:szCs w:val="26"/>
+                <w:lang w:val="vi-VN"/>
+              </w:rPr>
+              <w:t>Trần Khánh Linh</w:t>
+            </w:r>
+          </w:p>
+        </w:tc>
+      </w:tr>
+      <w:tr>
+        <w:tc>
+          <w:tcPr>
+            <w:tcW w:w="1335" w:type="dxa"/>
+            <w:vAlign w:val="center"/>
+          </w:tcPr>
+          <w:p>
+            <w:pPr>
+              <w:jc w:val="center"/>
+              <w:rPr>
+                <w:rFonts w:cs="Times New Roman"/>
+                <w:szCs w:val="26"/>
+                <w:lang w:val="vi-VN"/>
+              </w:rPr>
+            </w:pPr>
+            <w:r>
+              <w:rPr>
+                <w:rFonts w:cs="Times New Roman"/>
+                <w:szCs w:val="26"/>
+                <w:lang w:val="vi-VN"/>
+              </w:rPr>
+              <w:t>22</w:t>
+            </w:r>
+          </w:p>
+        </w:tc>
+        <w:tc>
+          <w:tcPr>
+            <w:tcW w:w="1335" w:type="dxa"/>
+            <w:vAlign w:val="center"/>
+          </w:tcPr>
+          <w:p>
+            <w:pPr>
+              <w:jc w:val="center"/>
+              <w:rPr>
+                <w:rFonts w:cs="Times New Roman"/>
+                <w:szCs w:val="26"/>
+                <w:lang w:val="vi-VN"/>
+              </w:rPr>
+            </w:pPr>
+            <w:r>
+              <w:rPr>
+                <w:rFonts w:cs="Times New Roman"/>
+                <w:szCs w:val="26"/>
+                <w:lang w:val="vi-VN"/>
+              </w:rPr>
+              <w:t>Cảnh báo hạn mức mượn</w:t>
+            </w:r>
+          </w:p>
+        </w:tc>
+        <w:tc>
+          <w:tcPr>
+            <w:tcW w:w="1335" w:type="dxa"/>
+            <w:vAlign w:val="center"/>
+          </w:tcPr>
+          <w:p>
+            <w:pPr>
+              <w:jc w:val="center"/>
+              <w:rPr>
+                <w:rFonts w:cs="Times New Roman"/>
+                <w:szCs w:val="26"/>
+                <w:lang w:val="vi-VN"/>
+              </w:rPr>
+            </w:pPr>
+            <w:r>
+              <w:rPr>
+                <w:rFonts w:cs="Times New Roman"/>
+                <w:szCs w:val="26"/>
+                <w:lang w:val="vi-VN"/>
+              </w:rPr>
+              <w:t>Viết kịch bản</w:t>
+            </w:r>
+          </w:p>
+        </w:tc>
+        <w:tc>
+          <w:tcPr>
+            <w:tcW w:w="1335" w:type="dxa"/>
+            <w:vAlign w:val="center"/>
+          </w:tcPr>
+          <w:p>
+            <w:pPr>
+              <w:jc w:val="center"/>
+              <w:rPr>
+                <w:rFonts w:cs="Times New Roman"/>
+                <w:szCs w:val="26"/>
+                <w:lang w:val="vi-VN"/>
+              </w:rPr>
+            </w:pPr>
+            <w:r>
+              <w:rPr>
+                <w:rFonts w:cs="Times New Roman"/>
+                <w:szCs w:val="26"/>
+                <w:lang w:val="vi-VN"/>
+              </w:rPr>
+              <w:t>Thực hiện</w:t>
+            </w:r>
+          </w:p>
+        </w:tc>
+        <w:tc>
+          <w:tcPr>
+            <w:tcW w:w="1335" w:type="dxa"/>
+            <w:vAlign w:val="center"/>
+          </w:tcPr>
+          <w:p>
+            <w:pPr>
+              <w:jc w:val="center"/>
+              <w:rPr>
+                <w:rFonts w:cs="Times New Roman"/>
+                <w:szCs w:val="26"/>
+                <w:lang w:val="vi-VN"/>
+              </w:rPr>
+            </w:pPr>
+            <w:r>
+              <w:rPr>
+                <w:rFonts w:cs="Times New Roman"/>
+                <w:szCs w:val="26"/>
+                <w:lang w:val="vi-VN"/>
+              </w:rPr>
+              <w:t>3</w:t>
+            </w:r>
+          </w:p>
+        </w:tc>
+        <w:tc>
+          <w:tcPr>
+            <w:tcW w:w="1336" w:type="dxa"/>
+            <w:vAlign w:val="center"/>
+          </w:tcPr>
+          <w:p>
+            <w:pPr>
+              <w:jc w:val="center"/>
+              <w:rPr>
+                <w:rFonts w:cs="Times New Roman"/>
+                <w:szCs w:val="26"/>
+                <w:lang w:val="vi-VN"/>
+              </w:rPr>
+            </w:pPr>
+            <w:r>
+              <w:rPr>
+                <w:rFonts w:cs="Times New Roman"/>
+                <w:szCs w:val="26"/>
+                <w:lang w:val="vi-VN"/>
+              </w:rPr>
+              <w:t>95%</w:t>
+            </w:r>
+          </w:p>
+        </w:tc>
+        <w:tc>
+          <w:tcPr>
+            <w:tcW w:w="1336" w:type="dxa"/>
+            <w:vAlign w:val="center"/>
+          </w:tcPr>
+          <w:p>
+            <w:pPr>
+              <w:jc w:val="center"/>
+              <w:rPr>
+                <w:rFonts w:cs="Times New Roman"/>
+                <w:szCs w:val="26"/>
+                <w:lang w:val="vi-VN"/>
+              </w:rPr>
+            </w:pPr>
+            <w:r>
+              <w:rPr>
+                <w:rFonts w:cs="Times New Roman"/>
+                <w:szCs w:val="26"/>
+                <w:lang w:val="vi-VN"/>
+              </w:rPr>
+              <w:t>Lê Hồng Anh</w:t>
+            </w:r>
+          </w:p>
+        </w:tc>
+      </w:tr>
+      <w:tr>
+        <w:tc>
+          <w:tcPr>
+            <w:tcW w:w="1335" w:type="dxa"/>
+            <w:vAlign w:val="center"/>
+          </w:tcPr>
+          <w:p>
+            <w:pPr>
+              <w:jc w:val="center"/>
+              <w:rPr>
+                <w:rFonts w:cs="Times New Roman"/>
+                <w:szCs w:val="26"/>
+                <w:lang w:val="vi-VN"/>
+              </w:rPr>
+            </w:pPr>
+            <w:r>
+              <w:rPr>
+                <w:rFonts w:cs="Times New Roman"/>
+                <w:szCs w:val="26"/>
+                <w:lang w:val="vi-VN"/>
+              </w:rPr>
+              <w:t>23</w:t>
+            </w:r>
+          </w:p>
+        </w:tc>
+        <w:tc>
+          <w:tcPr>
+            <w:tcW w:w="1335" w:type="dxa"/>
+            <w:vAlign w:val="center"/>
+          </w:tcPr>
+          <w:p>
+            <w:pPr>
+              <w:jc w:val="center"/>
+              <w:rPr>
+                <w:rFonts w:cs="Times New Roman"/>
+                <w:szCs w:val="26"/>
+                <w:lang w:val="vi-VN"/>
+              </w:rPr>
+            </w:pPr>
+            <w:r>
+              <w:rPr>
+                <w:rFonts w:cs="Times New Roman"/>
+                <w:szCs w:val="26"/>
+                <w:lang w:val="vi-VN"/>
+              </w:rPr>
+              <w:t>Xử lý yêu cầu hỗ trợ</w:t>
+            </w:r>
+          </w:p>
+        </w:tc>
+        <w:tc>
+          <w:tcPr>
+            <w:tcW w:w="1335" w:type="dxa"/>
+            <w:vAlign w:val="center"/>
+          </w:tcPr>
+          <w:p>
+            <w:pPr>
+              <w:jc w:val="center"/>
+              <w:rPr>
+                <w:rFonts w:cs="Times New Roman"/>
+                <w:szCs w:val="26"/>
+                <w:lang w:val="vi-VN"/>
+              </w:rPr>
+            </w:pPr>
+            <w:r>
+              <w:rPr>
+                <w:rFonts w:cs="Times New Roman"/>
+                <w:szCs w:val="26"/>
+                <w:lang w:val="vi-VN"/>
+              </w:rPr>
+              <w:t>Viết kịch bản</w:t>
+            </w:r>
+          </w:p>
+        </w:tc>
+        <w:tc>
+          <w:tcPr>
+            <w:tcW w:w="1335" w:type="dxa"/>
+            <w:vAlign w:val="center"/>
+          </w:tcPr>
+          <w:p>
+            <w:pPr>
+              <w:jc w:val="center"/>
+              <w:rPr>
+                <w:rFonts w:cs="Times New Roman"/>
+                <w:szCs w:val="26"/>
+                <w:lang w:val="vi-VN"/>
+              </w:rPr>
+            </w:pPr>
+            <w:r>
+              <w:rPr>
+                <w:rFonts w:cs="Times New Roman"/>
+                <w:szCs w:val="26"/>
+                <w:lang w:val="vi-VN"/>
+              </w:rPr>
+              <w:t>Thực hiện</w:t>
+            </w:r>
+          </w:p>
+        </w:tc>
+        <w:tc>
+          <w:tcPr>
+            <w:tcW w:w="1335" w:type="dxa"/>
+            <w:vAlign w:val="center"/>
+          </w:tcPr>
+          <w:p>
+            <w:pPr>
+              <w:jc w:val="center"/>
+              <w:rPr>
+                <w:rFonts w:cs="Times New Roman"/>
+                <w:szCs w:val="26"/>
+                <w:lang w:val="vi-VN"/>
+              </w:rPr>
+            </w:pPr>
+            <w:r>
+              <w:rPr>
+                <w:rFonts w:cs="Times New Roman"/>
+                <w:szCs w:val="26"/>
+                <w:lang w:val="vi-VN"/>
+              </w:rPr>
+              <w:t>3</w:t>
+            </w:r>
+          </w:p>
+        </w:tc>
+        <w:tc>
+          <w:tcPr>
+            <w:tcW w:w="1336" w:type="dxa"/>
+            <w:vAlign w:val="center"/>
+          </w:tcPr>
+          <w:p>
+            <w:pPr>
+              <w:jc w:val="center"/>
+              <w:rPr>
+                <w:rFonts w:cs="Times New Roman"/>
+                <w:szCs w:val="26"/>
+                <w:lang w:val="vi-VN"/>
+              </w:rPr>
+            </w:pPr>
+            <w:r>
+              <w:rPr>
+                <w:rFonts w:cs="Times New Roman"/>
+                <w:szCs w:val="26"/>
+                <w:lang w:val="vi-VN"/>
+              </w:rPr>
+              <w:t>90%</w:t>
+            </w:r>
+          </w:p>
+        </w:tc>
+        <w:tc>
+          <w:tcPr>
+            <w:tcW w:w="1336" w:type="dxa"/>
+            <w:vAlign w:val="center"/>
+          </w:tcPr>
+          <w:p>
+            <w:pPr>
+              <w:jc w:val="center"/>
+              <w:rPr>
+                <w:rFonts w:cs="Times New Roman"/>
+                <w:szCs w:val="26"/>
+                <w:lang w:val="vi-VN"/>
+              </w:rPr>
+            </w:pPr>
+            <w:r>
+              <w:rPr>
+                <w:rFonts w:cs="Times New Roman"/>
+                <w:szCs w:val="26"/>
+                <w:lang w:val="vi-VN"/>
+              </w:rPr>
+              <w:t>Khoàng Đại Nghĩa</w:t>
+            </w:r>
+          </w:p>
+        </w:tc>
+      </w:tr>
+      <w:tr>
+        <w:tc>
+          <w:tcPr>
+            <w:tcW w:w="1335" w:type="dxa"/>
+            <w:vAlign w:val="center"/>
+          </w:tcPr>
+          <w:p>
+            <w:pPr>
+              <w:jc w:val="center"/>
+              <w:rPr>
+                <w:rFonts w:cs="Times New Roman"/>
+                <w:szCs w:val="26"/>
+                <w:lang w:val="vi-VN"/>
+              </w:rPr>
+            </w:pPr>
+            <w:r>
+              <w:rPr>
+                <w:rFonts w:cs="Times New Roman"/>
+                <w:szCs w:val="26"/>
+                <w:lang w:val="vi-VN"/>
+              </w:rPr>
+              <w:t>24</w:t>
+            </w:r>
+          </w:p>
+        </w:tc>
+        <w:tc>
+          <w:tcPr>
+            <w:tcW w:w="1335" w:type="dxa"/>
+            <w:vAlign w:val="center"/>
+          </w:tcPr>
+          <w:p>
+            <w:pPr>
+              <w:jc w:val="center"/>
+              <w:rPr>
+                <w:rFonts w:cs="Times New Roman"/>
+                <w:szCs w:val="26"/>
+                <w:lang w:val="vi-VN"/>
+              </w:rPr>
+            </w:pPr>
+            <w:r>
+              <w:rPr>
+                <w:rFonts w:cs="Times New Roman"/>
+                <w:szCs w:val="26"/>
+                <w:lang w:val="vi-VN"/>
+              </w:rPr>
+              <w:t>Chế độ tối</w:t>
+            </w:r>
+          </w:p>
+        </w:tc>
+        <w:tc>
+          <w:tcPr>
+            <w:tcW w:w="1335" w:type="dxa"/>
+            <w:vAlign w:val="center"/>
+          </w:tcPr>
+          <w:p>
+            <w:pPr>
+              <w:jc w:val="center"/>
+              <w:rPr>
+                <w:rFonts w:cs="Times New Roman"/>
+                <w:szCs w:val="26"/>
+                <w:lang w:val="vi-VN"/>
+              </w:rPr>
+            </w:pPr>
+            <w:r>
+              <w:rPr>
+                <w:rFonts w:cs="Times New Roman"/>
+                <w:szCs w:val="26"/>
+                <w:lang w:val="vi-VN"/>
+              </w:rPr>
+              <w:t>Viết kịch bản</w:t>
+            </w:r>
+          </w:p>
+        </w:tc>
+        <w:tc>
+          <w:tcPr>
+            <w:tcW w:w="1335" w:type="dxa"/>
+            <w:vAlign w:val="center"/>
+          </w:tcPr>
+          <w:p>
+            <w:pPr>
+              <w:jc w:val="center"/>
+              <w:rPr>
+                <w:rFonts w:cs="Times New Roman"/>
+                <w:szCs w:val="26"/>
+                <w:lang w:val="vi-VN"/>
+              </w:rPr>
+            </w:pPr>
+            <w:r>
+              <w:rPr>
+                <w:rFonts w:cs="Times New Roman"/>
+                <w:szCs w:val="26"/>
+                <w:lang w:val="vi-VN"/>
+              </w:rPr>
+              <w:t>Thực hiện</w:t>
+            </w:r>
+          </w:p>
+        </w:tc>
+        <w:tc>
+          <w:tcPr>
+            <w:tcW w:w="1335" w:type="dxa"/>
+            <w:vAlign w:val="center"/>
+          </w:tcPr>
+          <w:p>
+            <w:pPr>
+              <w:jc w:val="center"/>
+              <w:rPr>
+                <w:rFonts w:cs="Times New Roman"/>
+                <w:szCs w:val="26"/>
+                <w:lang w:val="vi-VN"/>
+              </w:rPr>
+            </w:pPr>
+            <w:r>
+              <w:rPr>
+                <w:rFonts w:cs="Times New Roman"/>
+                <w:szCs w:val="26"/>
+                <w:lang w:val="vi-VN"/>
+              </w:rPr>
+              <w:t>2</w:t>
+            </w:r>
+          </w:p>
+        </w:tc>
+        <w:tc>
+          <w:tcPr>
+            <w:tcW w:w="1336" w:type="dxa"/>
+            <w:vAlign w:val="center"/>
+          </w:tcPr>
+          <w:p>
+            <w:pPr>
+              <w:jc w:val="center"/>
+              <w:rPr>
+                <w:rFonts w:cs="Times New Roman"/>
+                <w:szCs w:val="26"/>
+                <w:lang w:val="vi-VN"/>
+              </w:rPr>
+            </w:pPr>
+            <w:r>
+              <w:rPr>
+                <w:rFonts w:cs="Times New Roman"/>
+                <w:szCs w:val="26"/>
+                <w:lang w:val="vi-VN"/>
+              </w:rPr>
+              <w:t>100%</w:t>
+            </w:r>
+          </w:p>
+        </w:tc>
+        <w:tc>
+          <w:tcPr>
+            <w:tcW w:w="1336" w:type="dxa"/>
+            <w:vAlign w:val="center"/>
+          </w:tcPr>
+          <w:p>
+            <w:pPr>
+              <w:jc w:val="center"/>
+              <w:rPr>
+                <w:rFonts w:cs="Times New Roman"/>
+                <w:szCs w:val="26"/>
+                <w:lang w:val="vi-VN"/>
+              </w:rPr>
+            </w:pPr>
+            <w:r>
+              <w:rPr>
+                <w:rFonts w:cs="Times New Roman"/>
+                <w:szCs w:val="26"/>
+                <w:lang w:val="vi-VN"/>
+              </w:rPr>
+              <w:t>Trần Khánh Linh</w:t>
+            </w:r>
+          </w:p>
+        </w:tc>
+      </w:tr>
+      <w:tr>
+        <w:tc>
+          <w:tcPr>
+            <w:tcW w:w="1335" w:type="dxa"/>
+            <w:vAlign w:val="center"/>
+          </w:tcPr>
+          <w:p>
+            <w:pPr>
+              <w:jc w:val="center"/>
+              <w:rPr>
+                <w:rFonts w:cs="Times New Roman"/>
+                <w:szCs w:val="26"/>
+                <w:lang w:val="vi-VN"/>
+              </w:rPr>
+            </w:pPr>
+            <w:r>
+              <w:rPr>
+                <w:rFonts w:cs="Times New Roman"/>
+                <w:szCs w:val="26"/>
+                <w:lang w:val="vi-VN"/>
+              </w:rPr>
+              <w:t>25</w:t>
+            </w:r>
+          </w:p>
+        </w:tc>
+        <w:tc>
+          <w:tcPr>
+            <w:tcW w:w="1335" w:type="dxa"/>
+            <w:vAlign w:val="center"/>
+          </w:tcPr>
+          <w:p>
+            <w:pPr>
+              <w:jc w:val="center"/>
+              <w:rPr>
+                <w:rFonts w:cs="Times New Roman"/>
+                <w:szCs w:val="26"/>
+                <w:lang w:val="vi-VN"/>
+              </w:rPr>
+            </w:pPr>
+            <w:r>
+              <w:rPr>
+                <w:rFonts w:cs="Times New Roman"/>
+                <w:szCs w:val="26"/>
+                <w:lang w:val="vi-VN"/>
+              </w:rPr>
+              <w:t>Kiểm thử khả năng mở rộng</w:t>
+            </w:r>
+          </w:p>
+        </w:tc>
+        <w:tc>
+          <w:tcPr>
+            <w:tcW w:w="1335" w:type="dxa"/>
+            <w:vAlign w:val="center"/>
+          </w:tcPr>
+          <w:p>
+            <w:pPr>
+              <w:jc w:val="center"/>
+              <w:rPr>
+                <w:rFonts w:cs="Times New Roman"/>
+                <w:szCs w:val="26"/>
+                <w:lang w:val="vi-VN"/>
+              </w:rPr>
+            </w:pPr>
+            <w:r>
+              <w:rPr>
+                <w:rFonts w:cs="Times New Roman"/>
+                <w:szCs w:val="26"/>
+                <w:lang w:val="vi-VN"/>
+              </w:rPr>
+              <w:t>Viết kịch bản</w:t>
+            </w:r>
+          </w:p>
+        </w:tc>
+        <w:tc>
+          <w:tcPr>
+            <w:tcW w:w="1335" w:type="dxa"/>
+            <w:vAlign w:val="center"/>
+          </w:tcPr>
+          <w:p>
+            <w:pPr>
+              <w:jc w:val="center"/>
+              <w:rPr>
+                <w:rFonts w:cs="Times New Roman"/>
+                <w:szCs w:val="26"/>
+                <w:lang w:val="vi-VN"/>
+              </w:rPr>
+            </w:pPr>
+            <w:r>
+              <w:rPr>
+                <w:rFonts w:cs="Times New Roman"/>
+                <w:szCs w:val="26"/>
+                <w:lang w:val="vi-VN"/>
+              </w:rPr>
+              <w:t>Thực hiện</w:t>
+            </w:r>
+          </w:p>
+        </w:tc>
+        <w:tc>
+          <w:tcPr>
+            <w:tcW w:w="1335" w:type="dxa"/>
+            <w:vAlign w:val="center"/>
+          </w:tcPr>
+          <w:p>
+            <w:pPr>
+              <w:jc w:val="center"/>
+              <w:rPr>
+                <w:rFonts w:cs="Times New Roman"/>
+                <w:szCs w:val="26"/>
+                <w:lang w:val="vi-VN"/>
+              </w:rPr>
+            </w:pPr>
+            <w:r>
+              <w:rPr>
+                <w:rFonts w:cs="Times New Roman"/>
+                <w:szCs w:val="26"/>
+                <w:lang w:val="vi-VN"/>
+              </w:rPr>
+              <w:t>5</w:t>
+            </w:r>
+          </w:p>
+        </w:tc>
+        <w:tc>
+          <w:tcPr>
+            <w:tcW w:w="1336" w:type="dxa"/>
+            <w:vAlign w:val="center"/>
+          </w:tcPr>
+          <w:p>
+            <w:pPr>
+              <w:jc w:val="center"/>
+              <w:rPr>
+                <w:rFonts w:cs="Times New Roman"/>
+                <w:szCs w:val="26"/>
+                <w:lang w:val="vi-VN"/>
+              </w:rPr>
+            </w:pPr>
+            <w:r>
+              <w:rPr>
+                <w:rFonts w:cs="Times New Roman"/>
+                <w:szCs w:val="26"/>
+                <w:lang w:val="vi-VN"/>
+              </w:rPr>
+              <w:t>80%</w:t>
+            </w:r>
+          </w:p>
+        </w:tc>
+        <w:tc>
+          <w:tcPr>
+            <w:tcW w:w="1336" w:type="dxa"/>
+            <w:vAlign w:val="center"/>
+          </w:tcPr>
+          <w:p>
+            <w:pPr>
+              <w:jc w:val="center"/>
+              <w:rPr>
+                <w:rFonts w:cs="Times New Roman"/>
+                <w:szCs w:val="26"/>
+                <w:lang w:val="vi-VN"/>
+              </w:rPr>
+            </w:pPr>
+            <w:r>
+              <w:rPr>
+                <w:rFonts w:cs="Times New Roman"/>
+                <w:szCs w:val="26"/>
+                <w:lang w:val="vi-VN"/>
+              </w:rPr>
+              <w:t>Lê Hồng Anh</w:t>
+            </w:r>
+          </w:p>
+        </w:tc>
+      </w:tr>
+    </w:tbl>
     <w:p>
       <w:pPr>
         <w:rPr>
@@ -20028,7 +24467,7 @@
         <w:rPr>
           <w:rFonts w:cs="Times New Roman"/>
           <w:szCs w:val="26"/>
-          <w:lang w:val="vi-VN"/>
+          <w:lang w:val="en-US"/>
         </w:rPr>
       </w:pPr>
       <w:r>
@@ -20037,7 +24476,15 @@
           <w:szCs w:val="26"/>
           <w:lang w:val="vi-VN"/>
         </w:rPr>
-        <w:t>Ngân sách dự kiến: 20.000 USD</w:t>
+        <w:t>Ngân sách dự kiến: 20.000</w:t>
+      </w:r>
+      <w:r>
+        <w:rPr>
+          <w:rFonts w:cs="Times New Roman"/>
+          <w:szCs w:val="26"/>
+          <w:lang w:val="en-US"/>
+        </w:rPr>
+        <w:t>.000 VND</w:t>
       </w:r>
     </w:p>
     <w:p>

</xml_diff>